<commit_message>
update db + new scenarios
</commit_message>
<xml_diff>
--- a/docs/coffee/SKLEP INTERNETOWY.docx
+++ b/docs/coffee/SKLEP INTERNETOWY.docx
@@ -49,7 +49,10 @@
         </w:numPr>
       </w:pPr>
       <w:r>
-        <w:t xml:space="preserve">Imię </w:t>
+        <w:t>First name</w:t>
+      </w:r>
+      <w:r>
+        <w:t xml:space="preserve"> </w:t>
       </w:r>
       <w:r>
         <w:t>-</w:t>
@@ -67,7 +70,10 @@
         </w:numPr>
       </w:pPr>
       <w:r>
-        <w:t xml:space="preserve">Nazwisko </w:t>
+        <w:t>Last name</w:t>
+      </w:r>
+      <w:r>
+        <w:t xml:space="preserve"> </w:t>
       </w:r>
       <w:r>
         <w:t>-</w:t>
@@ -97,7 +103,94 @@
         </w:numPr>
       </w:pPr>
       <w:r>
-        <w:t>Hasło - minimum 8 znaków w tym wielka litera, mała litera i cyfra</w:t>
+        <w:t>Password</w:t>
+      </w:r>
+      <w:r>
+        <w:t xml:space="preserve"> - minimum 8 znaków w tym wielka litera, mała litera i cyfra</w:t>
+      </w:r>
+    </w:p>
+    <w:p>
+      <w:pPr>
+        <w:pStyle w:val="Akapitzlist"/>
+        <w:numPr>
+          <w:ilvl w:val="0"/>
+          <w:numId w:val="2"/>
+        </w:numPr>
+      </w:pPr>
+      <w:r>
+        <w:t>Country – 1-20 liter</w:t>
+      </w:r>
+    </w:p>
+    <w:p>
+      <w:pPr>
+        <w:pStyle w:val="Akapitzlist"/>
+        <w:numPr>
+          <w:ilvl w:val="0"/>
+          <w:numId w:val="2"/>
+        </w:numPr>
+      </w:pPr>
+      <w:r>
+        <w:t>City – 1-20 liter</w:t>
+      </w:r>
+    </w:p>
+    <w:p>
+      <w:pPr>
+        <w:pStyle w:val="Akapitzlist"/>
+        <w:numPr>
+          <w:ilvl w:val="0"/>
+          <w:numId w:val="2"/>
+        </w:numPr>
+      </w:pPr>
+      <w:r>
+        <w:t>Street – 1-20 liter</w:t>
+      </w:r>
+    </w:p>
+    <w:p>
+      <w:pPr>
+        <w:pStyle w:val="Akapitzlist"/>
+        <w:numPr>
+          <w:ilvl w:val="0"/>
+          <w:numId w:val="2"/>
+        </w:numPr>
+      </w:pPr>
+      <w:r>
+        <w:t>ZIPCode – &lt;cyfra&gt;&lt;cyfra&gt;-&lt;cyfra&gt;&lt;cyfra&gt;&lt;cyfra&gt;</w:t>
+      </w:r>
+    </w:p>
+    <w:p>
+      <w:pPr>
+        <w:pStyle w:val="Akapitzlist"/>
+        <w:numPr>
+          <w:ilvl w:val="0"/>
+          <w:numId w:val="2"/>
+        </w:numPr>
+      </w:pPr>
+      <w:r>
+        <w:t>Building number – 1-4 cyfry</w:t>
+      </w:r>
+    </w:p>
+    <w:p>
+      <w:pPr>
+        <w:pStyle w:val="Akapitzlist"/>
+        <w:numPr>
+          <w:ilvl w:val="0"/>
+          <w:numId w:val="2"/>
+        </w:numPr>
+      </w:pPr>
+      <w:r>
+        <w:t>Apartament number – 1-4 cyfry</w:t>
+      </w:r>
+    </w:p>
+    <w:p>
+      <w:pPr>
+        <w:pStyle w:val="Akapitzlist"/>
+        <w:numPr>
+          <w:ilvl w:val="0"/>
+          <w:numId w:val="2"/>
+        </w:numPr>
+      </w:pPr>
+      <w:r>
+        <w:t>Letter of complain – minimum 10 znaków</w:t>
       </w:r>
     </w:p>
     <w:p>
@@ -719,7 +812,16 @@
                 <w:color w:val="333333"/>
                 <w:lang w:eastAsia="pl-PL"/>
               </w:rPr>
-              <w:t> chce zebrać dane spełniające zadane warunki</w:t>
+              <w:t xml:space="preserve"> chce zebrać dane spełniające </w:t>
+            </w:r>
+            <w:r>
+              <w:rPr>
+                <w:rFonts w:eastAsia="Times New Roman" w:cstheme="minorHAnsi"/>
+                <w:color w:val="333333"/>
+                <w:lang w:eastAsia="pl-PL"/>
+              </w:rPr>
+              <w:lastRenderedPageBreak/>
+              <w:t>zadane warunki</w:t>
             </w:r>
             <w:r>
               <w:rPr>
@@ -772,6 +874,7 @@
                 <w:color w:val="333333"/>
                 <w:lang w:eastAsia="pl-PL"/>
               </w:rPr>
+              <w:lastRenderedPageBreak/>
               <w:t>Zdarzenie wyzwalające</w:t>
             </w:r>
             <w:r>
@@ -1042,18 +1145,7 @@
                 <w:color w:val="333333"/>
                 <w:lang w:eastAsia="pl-PL"/>
               </w:rPr>
-              <w:t xml:space="preserve">Warunki końcowe dla </w:t>
-            </w:r>
-            <w:r>
-              <w:rPr>
-                <w:rFonts w:eastAsia="Times New Roman" w:cstheme="minorHAnsi"/>
-                <w:b/>
-                <w:bCs/>
-                <w:color w:val="333333"/>
-                <w:lang w:eastAsia="pl-PL"/>
-              </w:rPr>
-              <w:lastRenderedPageBreak/>
-              <w:t>niepowodzenia:</w:t>
+              <w:t>Warunki końcowe dla niepowodzenia:</w:t>
             </w:r>
           </w:p>
         </w:tc>
@@ -1092,17 +1184,7 @@
                 <w:color w:val="333333"/>
                 <w:lang w:eastAsia="pl-PL"/>
               </w:rPr>
-              <w:lastRenderedPageBreak/>
-              <w:t xml:space="preserve">Konto nie zostaje stworzony. Użytkownik zostaje powiadomiony o </w:t>
-            </w:r>
-            <w:r>
-              <w:rPr>
-                <w:rFonts w:eastAsia="Times New Roman" w:cstheme="minorHAnsi"/>
-                <w:color w:val="333333"/>
-                <w:lang w:eastAsia="pl-PL"/>
-              </w:rPr>
-              <w:lastRenderedPageBreak/>
-              <w:t>niepowodzeniu i przyczynach niepowodzenia.</w:t>
+              <w:t>Konto nie zostaje stworzony. Użytkownik zostaje powiadomiony o niepowodzeniu i przyczynach niepowodzenia.</w:t>
             </w:r>
           </w:p>
         </w:tc>
@@ -2272,7 +2354,16 @@
                 <w:color w:val="333333"/>
                 <w:lang w:eastAsia="pl-PL"/>
               </w:rPr>
-              <w:t xml:space="preserve">Użytkownik zostaje zalogowany. Następuje przekierownie na podstronę ’Shop’ </w:t>
+              <w:t xml:space="preserve">Użytkownik zostaje zalogowany. Następuje przekierownie na </w:t>
+            </w:r>
+            <w:r>
+              <w:rPr>
+                <w:rFonts w:eastAsia="Times New Roman" w:cstheme="minorHAnsi"/>
+                <w:color w:val="333333"/>
+                <w:lang w:eastAsia="pl-PL"/>
+              </w:rPr>
+              <w:lastRenderedPageBreak/>
+              <w:t xml:space="preserve">podstronę ’Shop’ </w:t>
             </w:r>
           </w:p>
         </w:tc>
@@ -2317,6 +2408,7 @@
                 <w:color w:val="333333"/>
                 <w:lang w:eastAsia="pl-PL"/>
               </w:rPr>
+              <w:lastRenderedPageBreak/>
               <w:t>Warunki końcowe dla niepowodzenia:</w:t>
             </w:r>
           </w:p>
@@ -2514,7 +2606,6 @@
           <w:color w:val="333333"/>
           <w:lang w:eastAsia="pl-PL"/>
         </w:rPr>
-        <w:lastRenderedPageBreak/>
         <w:t>2. U</w:t>
       </w:r>
       <w:r>
@@ -3272,6 +3363,7 @@
           <w:color w:val="333333"/>
           <w:lang w:eastAsia="pl-PL"/>
         </w:rPr>
+        <w:lastRenderedPageBreak/>
         <w:t>See failure message</w:t>
       </w:r>
     </w:p>
@@ -4553,6 +4645,7 @@
           <w:color w:val="333333"/>
           <w:lang w:val="en-US" w:eastAsia="pl-PL"/>
         </w:rPr>
+        <w:lastRenderedPageBreak/>
         <w:t>Tabela “</w:t>
       </w:r>
       <w:r>
@@ -4744,56 +4837,6 @@
     </w:p>
     <w:p>
       <w:pPr>
-        <w:shd w:val="clear" w:color="auto" w:fill="FFFFFF"/>
-        <w:spacing w:after="0" w:line="240" w:lineRule="auto"/>
-        <w:ind w:left="360"/>
-        <w:jc w:val="both"/>
-        <w:rPr>
-          <w:rFonts w:ascii="Verdana" w:eastAsia="Times New Roman" w:hAnsi="Verdana" w:cs="Times New Roman"/>
-          <w:color w:val="333333"/>
-          <w:lang w:val="en-US" w:eastAsia="pl-PL"/>
-        </w:rPr>
-      </w:pPr>
-    </w:p>
-    <w:p>
-      <w:pPr>
-        <w:shd w:val="clear" w:color="auto" w:fill="FFFFFF"/>
-        <w:spacing w:after="0" w:line="240" w:lineRule="auto"/>
-        <w:jc w:val="both"/>
-        <w:rPr>
-          <w:rFonts w:ascii="Verdana" w:eastAsia="Times New Roman" w:hAnsi="Verdana" w:cs="Times New Roman"/>
-          <w:color w:val="333333"/>
-          <w:lang w:val="en-US" w:eastAsia="pl-PL"/>
-        </w:rPr>
-      </w:pPr>
-      <w:r>
-        <w:rPr>
-          <w:rFonts w:ascii="Verdana" w:eastAsia="Times New Roman" w:hAnsi="Verdana" w:cs="Times New Roman"/>
-          <w:color w:val="333333"/>
-          <w:lang w:val="en-US" w:eastAsia="pl-PL"/>
-        </w:rPr>
-        <w:lastRenderedPageBreak/>
-        <w:t>Tabela “</w:t>
-      </w:r>
-      <w:r>
-        <w:rPr>
-          <w:rFonts w:ascii="Verdana" w:eastAsia="Times New Roman" w:hAnsi="Verdana" w:cs="Times New Roman"/>
-          <w:color w:val="333333"/>
-          <w:lang w:val="en-US" w:eastAsia="pl-PL"/>
-        </w:rPr>
-        <w:t>Orders</w:t>
-      </w:r>
-      <w:r>
-        <w:rPr>
-          <w:rFonts w:ascii="Verdana" w:eastAsia="Times New Roman" w:hAnsi="Verdana" w:cs="Times New Roman"/>
-          <w:color w:val="333333"/>
-          <w:lang w:val="en-US" w:eastAsia="pl-PL"/>
-        </w:rPr>
-        <w:t>”</w:t>
-      </w:r>
-    </w:p>
-    <w:p>
-      <w:pPr>
         <w:pStyle w:val="Akapitzlist"/>
         <w:numPr>
           <w:ilvl w:val="0"/>
@@ -4814,15 +4857,7 @@
           <w:color w:val="333333"/>
           <w:lang w:val="en-US" w:eastAsia="pl-PL"/>
         </w:rPr>
-        <w:t>orderId</w:t>
-      </w:r>
-      <w:r>
-        <w:rPr>
-          <w:rFonts w:ascii="Verdana" w:eastAsia="Times New Roman" w:hAnsi="Verdana" w:cs="Times New Roman"/>
-          <w:color w:val="333333"/>
-          <w:lang w:val="en-US" w:eastAsia="pl-PL"/>
-        </w:rPr>
-        <w:t>: integer (PK)</w:t>
+        <w:t>newsletter: boolean</w:t>
       </w:r>
     </w:p>
     <w:p>
@@ -4841,21 +4876,41 @@
           <w:lang w:val="en-US" w:eastAsia="pl-PL"/>
         </w:rPr>
       </w:pPr>
-      <w:r>
-        <w:rPr>
-          <w:rFonts w:ascii="Verdana" w:eastAsia="Times New Roman" w:hAnsi="Verdana" w:cs="Times New Roman"/>
-          <w:color w:val="333333"/>
-          <w:lang w:val="en-US" w:eastAsia="pl-PL"/>
-        </w:rPr>
-        <w:t>clientId</w:t>
-      </w:r>
-      <w:r>
-        <w:rPr>
-          <w:rFonts w:ascii="Verdana" w:eastAsia="Times New Roman" w:hAnsi="Verdana" w:cs="Times New Roman"/>
-          <w:color w:val="333333"/>
-          <w:lang w:val="en-US" w:eastAsia="pl-PL"/>
-        </w:rPr>
-        <w:t>: integer (FK)</w:t>
+    </w:p>
+    <w:p>
+      <w:pPr>
+        <w:shd w:val="clear" w:color="auto" w:fill="FFFFFF"/>
+        <w:spacing w:after="0" w:line="240" w:lineRule="auto"/>
+        <w:jc w:val="both"/>
+        <w:rPr>
+          <w:rFonts w:ascii="Verdana" w:eastAsia="Times New Roman" w:hAnsi="Verdana" w:cs="Times New Roman"/>
+          <w:color w:val="333333"/>
+          <w:lang w:val="en-US" w:eastAsia="pl-PL"/>
+        </w:rPr>
+      </w:pPr>
+      <w:r>
+        <w:rPr>
+          <w:rFonts w:ascii="Verdana" w:eastAsia="Times New Roman" w:hAnsi="Verdana" w:cs="Times New Roman"/>
+          <w:color w:val="333333"/>
+          <w:lang w:val="en-US" w:eastAsia="pl-PL"/>
+        </w:rPr>
+        <w:t>Tabela “</w:t>
+      </w:r>
+      <w:r>
+        <w:rPr>
+          <w:rFonts w:ascii="Verdana" w:eastAsia="Times New Roman" w:hAnsi="Verdana" w:cs="Times New Roman"/>
+          <w:color w:val="333333"/>
+          <w:lang w:val="en-US" w:eastAsia="pl-PL"/>
+        </w:rPr>
+        <w:t>Orders</w:t>
+      </w:r>
+      <w:r>
+        <w:rPr>
+          <w:rFonts w:ascii="Verdana" w:eastAsia="Times New Roman" w:hAnsi="Verdana" w:cs="Times New Roman"/>
+          <w:color w:val="333333"/>
+          <w:lang w:val="en-US" w:eastAsia="pl-PL"/>
+        </w:rPr>
+        <w:t>”</w:t>
       </w:r>
     </w:p>
     <w:p>
@@ -4880,7 +4935,15 @@
           <w:color w:val="333333"/>
           <w:lang w:val="en-US" w:eastAsia="pl-PL"/>
         </w:rPr>
-        <w:t>workerId: integer (FK)</w:t>
+        <w:t>orderId</w:t>
+      </w:r>
+      <w:r>
+        <w:rPr>
+          <w:rFonts w:ascii="Verdana" w:eastAsia="Times New Roman" w:hAnsi="Verdana" w:cs="Times New Roman"/>
+          <w:color w:val="333333"/>
+          <w:lang w:val="en-US" w:eastAsia="pl-PL"/>
+        </w:rPr>
+        <w:t>: integer (PK)</w:t>
       </w:r>
     </w:p>
     <w:p>
@@ -4905,7 +4968,15 @@
           <w:color w:val="333333"/>
           <w:lang w:val="en-US" w:eastAsia="pl-PL"/>
         </w:rPr>
-        <w:t>addressed: integer (FK)</w:t>
+        <w:t>clientId</w:t>
+      </w:r>
+      <w:r>
+        <w:rPr>
+          <w:rFonts w:ascii="Verdana" w:eastAsia="Times New Roman" w:hAnsi="Verdana" w:cs="Times New Roman"/>
+          <w:color w:val="333333"/>
+          <w:lang w:val="en-US" w:eastAsia="pl-PL"/>
+        </w:rPr>
+        <w:t>: integer (FK)</w:t>
       </w:r>
     </w:p>
     <w:p>
@@ -4930,16 +5001,7 @@
           <w:color w:val="333333"/>
           <w:lang w:val="en-US" w:eastAsia="pl-PL"/>
         </w:rPr>
-        <w:t>status: integer</w:t>
-      </w:r>
-      <w:r>
-        <w:rPr>
-          <w:rStyle w:val="Odwoanieprzypisudolnego"/>
-          <w:rFonts w:ascii="Verdana" w:eastAsia="Times New Roman" w:hAnsi="Verdana" w:cs="Times New Roman"/>
-          <w:color w:val="333333"/>
-          <w:lang w:val="en-US" w:eastAsia="pl-PL"/>
-        </w:rPr>
-        <w:footnoteReference w:id="5"/>
+        <w:t>workerId: integer (FK)</w:t>
       </w:r>
     </w:p>
     <w:p>
@@ -4964,31 +5026,7 @@
           <w:color w:val="333333"/>
           <w:lang w:val="en-US" w:eastAsia="pl-PL"/>
         </w:rPr>
-        <w:t>open</w:t>
-      </w:r>
-      <w:r>
-        <w:rPr>
-          <w:rFonts w:ascii="Verdana" w:eastAsia="Times New Roman" w:hAnsi="Verdana" w:cs="Times New Roman"/>
-          <w:color w:val="333333"/>
-          <w:lang w:val="en-US" w:eastAsia="pl-PL"/>
-        </w:rPr>
-        <w:t>date</w:t>
-      </w:r>
-      <w:r>
-        <w:rPr>
-          <w:rFonts w:ascii="Verdana" w:eastAsia="Times New Roman" w:hAnsi="Verdana" w:cs="Times New Roman"/>
-          <w:color w:val="333333"/>
-          <w:lang w:val="en-US" w:eastAsia="pl-PL"/>
-        </w:rPr>
-        <w:t xml:space="preserve">: </w:t>
-      </w:r>
-      <w:r>
-        <w:rPr>
-          <w:rFonts w:ascii="Verdana" w:eastAsia="Times New Roman" w:hAnsi="Verdana" w:cs="Times New Roman"/>
-          <w:color w:val="333333"/>
-          <w:lang w:val="en-US" w:eastAsia="pl-PL"/>
-        </w:rPr>
-        <w:t>date</w:t>
+        <w:t>addressed: integer (FK)</w:t>
       </w:r>
     </w:p>
     <w:p>
@@ -5013,76 +5051,17 @@
           <w:color w:val="333333"/>
           <w:lang w:val="en-US" w:eastAsia="pl-PL"/>
         </w:rPr>
-        <w:t>close</w:t>
-      </w:r>
-      <w:r>
-        <w:rPr>
-          <w:rFonts w:ascii="Verdana" w:eastAsia="Times New Roman" w:hAnsi="Verdana" w:cs="Times New Roman"/>
-          <w:color w:val="333333"/>
-          <w:lang w:val="en-US" w:eastAsia="pl-PL"/>
-        </w:rPr>
-        <w:t>date</w:t>
-      </w:r>
-      <w:r>
-        <w:rPr>
-          <w:rFonts w:ascii="Verdana" w:eastAsia="Times New Roman" w:hAnsi="Verdana" w:cs="Times New Roman"/>
-          <w:color w:val="333333"/>
-          <w:lang w:val="en-US" w:eastAsia="pl-PL"/>
-        </w:rPr>
-        <w:t xml:space="preserve">: </w:t>
-      </w:r>
-      <w:r>
-        <w:rPr>
-          <w:rFonts w:ascii="Verdana" w:eastAsia="Times New Roman" w:hAnsi="Verdana" w:cs="Times New Roman"/>
-          <w:color w:val="333333"/>
-          <w:lang w:val="en-US" w:eastAsia="pl-PL"/>
-        </w:rPr>
-        <w:t>date</w:t>
-      </w:r>
-    </w:p>
-    <w:p>
-      <w:pPr>
-        <w:shd w:val="clear" w:color="auto" w:fill="FFFFFF"/>
-        <w:spacing w:after="0" w:line="240" w:lineRule="auto"/>
-        <w:jc w:val="both"/>
-        <w:rPr>
-          <w:rFonts w:ascii="Verdana" w:eastAsia="Times New Roman" w:hAnsi="Verdana" w:cs="Times New Roman"/>
-          <w:color w:val="333333"/>
-          <w:lang w:val="en-US" w:eastAsia="pl-PL"/>
-        </w:rPr>
-      </w:pPr>
-    </w:p>
-    <w:p>
-      <w:pPr>
-        <w:shd w:val="clear" w:color="auto" w:fill="FFFFFF"/>
-        <w:spacing w:after="0" w:line="240" w:lineRule="auto"/>
-        <w:jc w:val="both"/>
-        <w:rPr>
-          <w:rFonts w:ascii="Verdana" w:eastAsia="Times New Roman" w:hAnsi="Verdana" w:cs="Times New Roman"/>
-          <w:color w:val="333333"/>
-          <w:lang w:val="en-US" w:eastAsia="pl-PL"/>
-        </w:rPr>
-      </w:pPr>
-      <w:r>
-        <w:rPr>
-          <w:rFonts w:ascii="Verdana" w:eastAsia="Times New Roman" w:hAnsi="Verdana" w:cs="Times New Roman"/>
-          <w:color w:val="333333"/>
-          <w:lang w:val="en-US" w:eastAsia="pl-PL"/>
-        </w:rPr>
-        <w:t>Tabela “Order Entries”</w:t>
-      </w:r>
-    </w:p>
-    <w:p>
-      <w:pPr>
-        <w:shd w:val="clear" w:color="auto" w:fill="FFFFFF"/>
-        <w:spacing w:after="0" w:line="240" w:lineRule="auto"/>
-        <w:jc w:val="both"/>
-        <w:rPr>
-          <w:rFonts w:ascii="Verdana" w:eastAsia="Times New Roman" w:hAnsi="Verdana" w:cs="Times New Roman"/>
-          <w:color w:val="333333"/>
-          <w:lang w:val="en-US" w:eastAsia="pl-PL"/>
-        </w:rPr>
-      </w:pPr>
+        <w:t>status: integer</w:t>
+      </w:r>
+      <w:r>
+        <w:rPr>
+          <w:rStyle w:val="Odwoanieprzypisudolnego"/>
+          <w:rFonts w:ascii="Verdana" w:eastAsia="Times New Roman" w:hAnsi="Verdana" w:cs="Times New Roman"/>
+          <w:color w:val="333333"/>
+          <w:lang w:val="en-US" w:eastAsia="pl-PL"/>
+        </w:rPr>
+        <w:footnoteReference w:id="5"/>
+      </w:r>
     </w:p>
     <w:p>
       <w:pPr>
@@ -5106,7 +5085,31 @@
           <w:color w:val="333333"/>
           <w:lang w:val="en-US" w:eastAsia="pl-PL"/>
         </w:rPr>
-        <w:t>orderId: integer (FK)</w:t>
+        <w:t>open</w:t>
+      </w:r>
+      <w:r>
+        <w:rPr>
+          <w:rFonts w:ascii="Verdana" w:eastAsia="Times New Roman" w:hAnsi="Verdana" w:cs="Times New Roman"/>
+          <w:color w:val="333333"/>
+          <w:lang w:val="en-US" w:eastAsia="pl-PL"/>
+        </w:rPr>
+        <w:t>date</w:t>
+      </w:r>
+      <w:r>
+        <w:rPr>
+          <w:rFonts w:ascii="Verdana" w:eastAsia="Times New Roman" w:hAnsi="Verdana" w:cs="Times New Roman"/>
+          <w:color w:val="333333"/>
+          <w:lang w:val="en-US" w:eastAsia="pl-PL"/>
+        </w:rPr>
+        <w:t xml:space="preserve">: </w:t>
+      </w:r>
+      <w:r>
+        <w:rPr>
+          <w:rFonts w:ascii="Verdana" w:eastAsia="Times New Roman" w:hAnsi="Verdana" w:cs="Times New Roman"/>
+          <w:color w:val="333333"/>
+          <w:lang w:val="en-US" w:eastAsia="pl-PL"/>
+        </w:rPr>
+        <w:t>date</w:t>
       </w:r>
     </w:p>
     <w:p>
@@ -5131,8 +5134,76 @@
           <w:color w:val="333333"/>
           <w:lang w:val="en-US" w:eastAsia="pl-PL"/>
         </w:rPr>
-        <w:t>productId: integer (FK)</w:t>
-      </w:r>
+        <w:t>close</w:t>
+      </w:r>
+      <w:r>
+        <w:rPr>
+          <w:rFonts w:ascii="Verdana" w:eastAsia="Times New Roman" w:hAnsi="Verdana" w:cs="Times New Roman"/>
+          <w:color w:val="333333"/>
+          <w:lang w:val="en-US" w:eastAsia="pl-PL"/>
+        </w:rPr>
+        <w:t>date</w:t>
+      </w:r>
+      <w:r>
+        <w:rPr>
+          <w:rFonts w:ascii="Verdana" w:eastAsia="Times New Roman" w:hAnsi="Verdana" w:cs="Times New Roman"/>
+          <w:color w:val="333333"/>
+          <w:lang w:val="en-US" w:eastAsia="pl-PL"/>
+        </w:rPr>
+        <w:t xml:space="preserve">: </w:t>
+      </w:r>
+      <w:r>
+        <w:rPr>
+          <w:rFonts w:ascii="Verdana" w:eastAsia="Times New Roman" w:hAnsi="Verdana" w:cs="Times New Roman"/>
+          <w:color w:val="333333"/>
+          <w:lang w:val="en-US" w:eastAsia="pl-PL"/>
+        </w:rPr>
+        <w:t>date</w:t>
+      </w:r>
+    </w:p>
+    <w:p>
+      <w:pPr>
+        <w:shd w:val="clear" w:color="auto" w:fill="FFFFFF"/>
+        <w:spacing w:after="0" w:line="240" w:lineRule="auto"/>
+        <w:jc w:val="both"/>
+        <w:rPr>
+          <w:rFonts w:ascii="Verdana" w:eastAsia="Times New Roman" w:hAnsi="Verdana" w:cs="Times New Roman"/>
+          <w:color w:val="333333"/>
+          <w:lang w:val="en-US" w:eastAsia="pl-PL"/>
+        </w:rPr>
+      </w:pPr>
+    </w:p>
+    <w:p>
+      <w:pPr>
+        <w:shd w:val="clear" w:color="auto" w:fill="FFFFFF"/>
+        <w:spacing w:after="0" w:line="240" w:lineRule="auto"/>
+        <w:jc w:val="both"/>
+        <w:rPr>
+          <w:rFonts w:ascii="Verdana" w:eastAsia="Times New Roman" w:hAnsi="Verdana" w:cs="Times New Roman"/>
+          <w:color w:val="333333"/>
+          <w:lang w:val="en-US" w:eastAsia="pl-PL"/>
+        </w:rPr>
+      </w:pPr>
+      <w:r>
+        <w:rPr>
+          <w:rFonts w:ascii="Verdana" w:eastAsia="Times New Roman" w:hAnsi="Verdana" w:cs="Times New Roman"/>
+          <w:color w:val="333333"/>
+          <w:lang w:val="en-US" w:eastAsia="pl-PL"/>
+        </w:rPr>
+        <w:t>Tabela “Order Entries”</w:t>
+      </w:r>
+    </w:p>
+    <w:p>
+      <w:pPr>
+        <w:shd w:val="clear" w:color="auto" w:fill="FFFFFF"/>
+        <w:spacing w:after="0" w:line="240" w:lineRule="auto"/>
+        <w:jc w:val="both"/>
+        <w:rPr>
+          <w:rFonts w:ascii="Verdana" w:eastAsia="Times New Roman" w:hAnsi="Verdana" w:cs="Times New Roman"/>
+          <w:color w:val="333333"/>
+          <w:lang w:val="en-US" w:eastAsia="pl-PL"/>
+        </w:rPr>
+      </w:pPr>
     </w:p>
     <w:p>
       <w:pPr>
@@ -5156,39 +5227,7 @@
           <w:color w:val="333333"/>
           <w:lang w:val="en-US" w:eastAsia="pl-PL"/>
         </w:rPr>
-        <w:t>amount: integer</w:t>
-      </w:r>
-    </w:p>
-    <w:p>
-      <w:pPr>
-        <w:shd w:val="clear" w:color="auto" w:fill="FFFFFF"/>
-        <w:spacing w:after="0" w:line="240" w:lineRule="auto"/>
-        <w:jc w:val="both"/>
-        <w:rPr>
-          <w:rFonts w:ascii="Verdana" w:eastAsia="Times New Roman" w:hAnsi="Verdana" w:cs="Times New Roman"/>
-          <w:color w:val="333333"/>
-          <w:lang w:val="en-US" w:eastAsia="pl-PL"/>
-        </w:rPr>
-      </w:pPr>
-    </w:p>
-    <w:p>
-      <w:pPr>
-        <w:shd w:val="clear" w:color="auto" w:fill="FFFFFF"/>
-        <w:spacing w:after="0" w:line="240" w:lineRule="auto"/>
-        <w:jc w:val="both"/>
-        <w:rPr>
-          <w:rFonts w:ascii="Verdana" w:eastAsia="Times New Roman" w:hAnsi="Verdana" w:cs="Times New Roman"/>
-          <w:color w:val="333333"/>
-          <w:lang w:val="en-US" w:eastAsia="pl-PL"/>
-        </w:rPr>
-      </w:pPr>
-      <w:r>
-        <w:rPr>
-          <w:rFonts w:ascii="Verdana" w:eastAsia="Times New Roman" w:hAnsi="Verdana" w:cs="Times New Roman"/>
-          <w:color w:val="333333"/>
-          <w:lang w:val="en-US" w:eastAsia="pl-PL"/>
-        </w:rPr>
-        <w:t>Tabela “Addresses”</w:t>
+        <w:t>orderId: integer (FK)</w:t>
       </w:r>
     </w:p>
     <w:p>
@@ -5213,7 +5252,7 @@
           <w:color w:val="333333"/>
           <w:lang w:val="en-US" w:eastAsia="pl-PL"/>
         </w:rPr>
-        <w:t>addressId: integer (PK)</w:t>
+        <w:t>productId: integer (FK)</w:t>
       </w:r>
     </w:p>
     <w:p>
@@ -5238,7 +5277,39 @@
           <w:color w:val="333333"/>
           <w:lang w:val="en-US" w:eastAsia="pl-PL"/>
         </w:rPr>
-        <w:t>clientId: integer (FK)</w:t>
+        <w:t>amount: integer</w:t>
+      </w:r>
+    </w:p>
+    <w:p>
+      <w:pPr>
+        <w:shd w:val="clear" w:color="auto" w:fill="FFFFFF"/>
+        <w:spacing w:after="0" w:line="240" w:lineRule="auto"/>
+        <w:jc w:val="both"/>
+        <w:rPr>
+          <w:rFonts w:ascii="Verdana" w:eastAsia="Times New Roman" w:hAnsi="Verdana" w:cs="Times New Roman"/>
+          <w:color w:val="333333"/>
+          <w:lang w:val="en-US" w:eastAsia="pl-PL"/>
+        </w:rPr>
+      </w:pPr>
+    </w:p>
+    <w:p>
+      <w:pPr>
+        <w:shd w:val="clear" w:color="auto" w:fill="FFFFFF"/>
+        <w:spacing w:after="0" w:line="240" w:lineRule="auto"/>
+        <w:jc w:val="both"/>
+        <w:rPr>
+          <w:rFonts w:ascii="Verdana" w:eastAsia="Times New Roman" w:hAnsi="Verdana" w:cs="Times New Roman"/>
+          <w:color w:val="333333"/>
+          <w:lang w:val="en-US" w:eastAsia="pl-PL"/>
+        </w:rPr>
+      </w:pPr>
+      <w:r>
+        <w:rPr>
+          <w:rFonts w:ascii="Verdana" w:eastAsia="Times New Roman" w:hAnsi="Verdana" w:cs="Times New Roman"/>
+          <w:color w:val="333333"/>
+          <w:lang w:val="en-US" w:eastAsia="pl-PL"/>
+        </w:rPr>
+        <w:t>Tabela “Addresses”</w:t>
       </w:r>
     </w:p>
     <w:p>
@@ -5263,7 +5334,7 @@
           <w:color w:val="333333"/>
           <w:lang w:val="en-US" w:eastAsia="pl-PL"/>
         </w:rPr>
-        <w:t>country: string</w:t>
+        <w:t>addressId: integer (PK)</w:t>
       </w:r>
     </w:p>
     <w:p>
@@ -5288,7 +5359,7 @@
           <w:color w:val="333333"/>
           <w:lang w:val="en-US" w:eastAsia="pl-PL"/>
         </w:rPr>
-        <w:t>city: string</w:t>
+        <w:t>clientId: integer (FK)</w:t>
       </w:r>
     </w:p>
     <w:p>
@@ -5313,7 +5384,7 @@
           <w:color w:val="333333"/>
           <w:lang w:val="en-US" w:eastAsia="pl-PL"/>
         </w:rPr>
-        <w:t>street: string</w:t>
+        <w:t>country: string</w:t>
       </w:r>
     </w:p>
     <w:p>
@@ -5338,7 +5409,7 @@
           <w:color w:val="333333"/>
           <w:lang w:val="en-US" w:eastAsia="pl-PL"/>
         </w:rPr>
-        <w:t>ZIPCode: integer</w:t>
+        <w:t>city: string</w:t>
       </w:r>
     </w:p>
     <w:p>
@@ -5363,7 +5434,7 @@
           <w:color w:val="333333"/>
           <w:lang w:val="en-US" w:eastAsia="pl-PL"/>
         </w:rPr>
-        <w:t>buildingNumber: integer</w:t>
+        <w:t>street: string</w:t>
       </w:r>
     </w:p>
     <w:p>
@@ -5388,39 +5459,7 @@
           <w:color w:val="333333"/>
           <w:lang w:val="en-US" w:eastAsia="pl-PL"/>
         </w:rPr>
-        <w:t>apartmentNumber: integer</w:t>
-      </w:r>
-    </w:p>
-    <w:p>
-      <w:pPr>
-        <w:shd w:val="clear" w:color="auto" w:fill="FFFFFF"/>
-        <w:spacing w:after="0" w:line="240" w:lineRule="auto"/>
-        <w:jc w:val="both"/>
-        <w:rPr>
-          <w:rFonts w:ascii="Verdana" w:eastAsia="Times New Roman" w:hAnsi="Verdana" w:cs="Times New Roman"/>
-          <w:color w:val="333333"/>
-          <w:lang w:val="en-US" w:eastAsia="pl-PL"/>
-        </w:rPr>
-      </w:pPr>
-    </w:p>
-    <w:p>
-      <w:pPr>
-        <w:shd w:val="clear" w:color="auto" w:fill="FFFFFF"/>
-        <w:spacing w:after="0" w:line="240" w:lineRule="auto"/>
-        <w:jc w:val="both"/>
-        <w:rPr>
-          <w:rFonts w:ascii="Verdana" w:eastAsia="Times New Roman" w:hAnsi="Verdana" w:cs="Times New Roman"/>
-          <w:color w:val="333333"/>
-          <w:lang w:val="en-US" w:eastAsia="pl-PL"/>
-        </w:rPr>
-      </w:pPr>
-      <w:r>
-        <w:rPr>
-          <w:rFonts w:ascii="Verdana" w:eastAsia="Times New Roman" w:hAnsi="Verdana" w:cs="Times New Roman"/>
-          <w:color w:val="333333"/>
-          <w:lang w:val="en-US" w:eastAsia="pl-PL"/>
-        </w:rPr>
-        <w:t>Tabela “Payments”</w:t>
+        <w:t>ZIPCode: integer</w:t>
       </w:r>
     </w:p>
     <w:p>
@@ -5445,7 +5484,7 @@
           <w:color w:val="333333"/>
           <w:lang w:val="en-US" w:eastAsia="pl-PL"/>
         </w:rPr>
-        <w:t>paymentId: integer (PK)</w:t>
+        <w:t>buildingNumber: integer</w:t>
       </w:r>
     </w:p>
     <w:p>
@@ -5470,7 +5509,39 @@
           <w:color w:val="333333"/>
           <w:lang w:val="en-US" w:eastAsia="pl-PL"/>
         </w:rPr>
-        <w:t>orderId: integer (FK)</w:t>
+        <w:t>apartmentNumber: integer</w:t>
+      </w:r>
+    </w:p>
+    <w:p>
+      <w:pPr>
+        <w:shd w:val="clear" w:color="auto" w:fill="FFFFFF"/>
+        <w:spacing w:after="0" w:line="240" w:lineRule="auto"/>
+        <w:jc w:val="both"/>
+        <w:rPr>
+          <w:rFonts w:ascii="Verdana" w:eastAsia="Times New Roman" w:hAnsi="Verdana" w:cs="Times New Roman"/>
+          <w:color w:val="333333"/>
+          <w:lang w:val="en-US" w:eastAsia="pl-PL"/>
+        </w:rPr>
+      </w:pPr>
+    </w:p>
+    <w:p>
+      <w:pPr>
+        <w:shd w:val="clear" w:color="auto" w:fill="FFFFFF"/>
+        <w:spacing w:after="0" w:line="240" w:lineRule="auto"/>
+        <w:jc w:val="both"/>
+        <w:rPr>
+          <w:rFonts w:ascii="Verdana" w:eastAsia="Times New Roman" w:hAnsi="Verdana" w:cs="Times New Roman"/>
+          <w:color w:val="333333"/>
+          <w:lang w:val="en-US" w:eastAsia="pl-PL"/>
+        </w:rPr>
+      </w:pPr>
+      <w:r>
+        <w:rPr>
+          <w:rFonts w:ascii="Verdana" w:eastAsia="Times New Roman" w:hAnsi="Verdana" w:cs="Times New Roman"/>
+          <w:color w:val="333333"/>
+          <w:lang w:val="en-US" w:eastAsia="pl-PL"/>
+        </w:rPr>
+        <w:t>Tabela “Payments”</w:t>
       </w:r>
     </w:p>
     <w:p>
@@ -5495,16 +5566,7 @@
           <w:color w:val="333333"/>
           <w:lang w:val="en-US" w:eastAsia="pl-PL"/>
         </w:rPr>
-        <w:t>amount: integer</w:t>
-      </w:r>
-      <w:r>
-        <w:rPr>
-          <w:rStyle w:val="Odwoanieprzypisudolnego"/>
-          <w:rFonts w:ascii="Verdana" w:eastAsia="Times New Roman" w:hAnsi="Verdana" w:cs="Times New Roman"/>
-          <w:color w:val="333333"/>
-          <w:lang w:val="en-US" w:eastAsia="pl-PL"/>
-        </w:rPr>
-        <w:footnoteReference w:id="6"/>
+        <w:t>paymentId: integer (PK)</w:t>
       </w:r>
     </w:p>
     <w:p>
@@ -5529,63 +5591,7 @@
           <w:color w:val="333333"/>
           <w:lang w:val="en-US" w:eastAsia="pl-PL"/>
         </w:rPr>
-        <w:t xml:space="preserve">date: </w:t>
-      </w:r>
-      <w:r>
-        <w:rPr>
-          <w:rFonts w:ascii="Verdana" w:eastAsia="Times New Roman" w:hAnsi="Verdana" w:cs="Times New Roman"/>
-          <w:color w:val="333333"/>
-          <w:lang w:val="en-US" w:eastAsia="pl-PL"/>
-        </w:rPr>
-        <w:t>date</w:t>
-      </w:r>
-    </w:p>
-    <w:p>
-      <w:pPr>
-        <w:shd w:val="clear" w:color="auto" w:fill="FFFFFF"/>
-        <w:spacing w:after="0" w:line="240" w:lineRule="auto"/>
-        <w:jc w:val="both"/>
-        <w:rPr>
-          <w:rFonts w:ascii="Verdana" w:eastAsia="Times New Roman" w:hAnsi="Verdana" w:cs="Times New Roman"/>
-          <w:color w:val="333333"/>
-          <w:lang w:val="en-US" w:eastAsia="pl-PL"/>
-        </w:rPr>
-      </w:pPr>
-    </w:p>
-    <w:p>
-      <w:pPr>
-        <w:shd w:val="clear" w:color="auto" w:fill="FFFFFF"/>
-        <w:spacing w:after="0" w:line="240" w:lineRule="auto"/>
-        <w:jc w:val="both"/>
-        <w:rPr>
-          <w:rFonts w:ascii="Verdana" w:eastAsia="Times New Roman" w:hAnsi="Verdana" w:cs="Times New Roman"/>
-          <w:color w:val="333333"/>
-          <w:lang w:val="en-US" w:eastAsia="pl-PL"/>
-        </w:rPr>
-      </w:pPr>
-      <w:r>
-        <w:rPr>
-          <w:rFonts w:ascii="Verdana" w:eastAsia="Times New Roman" w:hAnsi="Verdana" w:cs="Times New Roman"/>
-          <w:color w:val="333333"/>
-          <w:lang w:val="en-US" w:eastAsia="pl-PL"/>
-        </w:rPr>
-        <w:t>Tabela “</w:t>
-      </w:r>
-      <w:r>
-        <w:rPr>
-          <w:rFonts w:ascii="Verdana" w:eastAsia="Times New Roman" w:hAnsi="Verdana" w:cs="Times New Roman"/>
-          <w:color w:val="333333"/>
-          <w:lang w:val="en-US" w:eastAsia="pl-PL"/>
-        </w:rPr>
-        <w:t>Complaint</w:t>
-      </w:r>
-      <w:r>
-        <w:rPr>
-          <w:rFonts w:ascii="Verdana" w:eastAsia="Times New Roman" w:hAnsi="Verdana" w:cs="Times New Roman"/>
-          <w:color w:val="333333"/>
-          <w:lang w:val="en-US" w:eastAsia="pl-PL"/>
-        </w:rPr>
-        <w:t>s”</w:t>
+        <w:t>orderId: integer (FK)</w:t>
       </w:r>
     </w:p>
     <w:p>
@@ -5610,7 +5616,16 @@
           <w:color w:val="333333"/>
           <w:lang w:val="en-US" w:eastAsia="pl-PL"/>
         </w:rPr>
-        <w:t>orderId: integer (FK)</w:t>
+        <w:t>amount: integer</w:t>
+      </w:r>
+      <w:r>
+        <w:rPr>
+          <w:rStyle w:val="Odwoanieprzypisudolnego"/>
+          <w:rFonts w:ascii="Verdana" w:eastAsia="Times New Roman" w:hAnsi="Verdana" w:cs="Times New Roman"/>
+          <w:color w:val="333333"/>
+          <w:lang w:val="en-US" w:eastAsia="pl-PL"/>
+        </w:rPr>
+        <w:footnoteReference w:id="6"/>
       </w:r>
     </w:p>
     <w:p>
@@ -5635,7 +5650,63 @@
           <w:color w:val="333333"/>
           <w:lang w:val="en-US" w:eastAsia="pl-PL"/>
         </w:rPr>
-        <w:t>workerId: integer (FK)</w:t>
+        <w:t xml:space="preserve">date: </w:t>
+      </w:r>
+      <w:r>
+        <w:rPr>
+          <w:rFonts w:ascii="Verdana" w:eastAsia="Times New Roman" w:hAnsi="Verdana" w:cs="Times New Roman"/>
+          <w:color w:val="333333"/>
+          <w:lang w:val="en-US" w:eastAsia="pl-PL"/>
+        </w:rPr>
+        <w:t>date</w:t>
+      </w:r>
+    </w:p>
+    <w:p>
+      <w:pPr>
+        <w:shd w:val="clear" w:color="auto" w:fill="FFFFFF"/>
+        <w:spacing w:after="0" w:line="240" w:lineRule="auto"/>
+        <w:jc w:val="both"/>
+        <w:rPr>
+          <w:rFonts w:ascii="Verdana" w:eastAsia="Times New Roman" w:hAnsi="Verdana" w:cs="Times New Roman"/>
+          <w:color w:val="333333"/>
+          <w:lang w:val="en-US" w:eastAsia="pl-PL"/>
+        </w:rPr>
+      </w:pPr>
+    </w:p>
+    <w:p>
+      <w:pPr>
+        <w:shd w:val="clear" w:color="auto" w:fill="FFFFFF"/>
+        <w:spacing w:after="0" w:line="240" w:lineRule="auto"/>
+        <w:jc w:val="both"/>
+        <w:rPr>
+          <w:rFonts w:ascii="Verdana" w:eastAsia="Times New Roman" w:hAnsi="Verdana" w:cs="Times New Roman"/>
+          <w:color w:val="333333"/>
+          <w:lang w:val="en-US" w:eastAsia="pl-PL"/>
+        </w:rPr>
+      </w:pPr>
+      <w:r>
+        <w:rPr>
+          <w:rFonts w:ascii="Verdana" w:eastAsia="Times New Roman" w:hAnsi="Verdana" w:cs="Times New Roman"/>
+          <w:color w:val="333333"/>
+          <w:lang w:val="en-US" w:eastAsia="pl-PL"/>
+        </w:rPr>
+        <w:t>Tabela “</w:t>
+      </w:r>
+      <w:r>
+        <w:rPr>
+          <w:rFonts w:ascii="Verdana" w:eastAsia="Times New Roman" w:hAnsi="Verdana" w:cs="Times New Roman"/>
+          <w:color w:val="333333"/>
+          <w:lang w:val="en-US" w:eastAsia="pl-PL"/>
+        </w:rPr>
+        <w:t>Complaint</w:t>
+      </w:r>
+      <w:r>
+        <w:rPr>
+          <w:rFonts w:ascii="Verdana" w:eastAsia="Times New Roman" w:hAnsi="Verdana" w:cs="Times New Roman"/>
+          <w:color w:val="333333"/>
+          <w:lang w:val="en-US" w:eastAsia="pl-PL"/>
+        </w:rPr>
+        <w:t>s”</w:t>
       </w:r>
     </w:p>
     <w:p>
@@ -5660,15 +5731,7 @@
           <w:color w:val="333333"/>
           <w:lang w:val="en-US" w:eastAsia="pl-PL"/>
         </w:rPr>
-        <w:t xml:space="preserve">date: </w:t>
-      </w:r>
-      <w:r>
-        <w:rPr>
-          <w:rFonts w:ascii="Verdana" w:eastAsia="Times New Roman" w:hAnsi="Verdana" w:cs="Times New Roman"/>
-          <w:color w:val="333333"/>
-          <w:lang w:val="en-US" w:eastAsia="pl-PL"/>
-        </w:rPr>
-        <w:t>date</w:t>
+        <w:t>orderId: integer (FK)</w:t>
       </w:r>
     </w:p>
     <w:p>
@@ -5693,48 +5756,7 @@
           <w:color w:val="333333"/>
           <w:lang w:val="en-US" w:eastAsia="pl-PL"/>
         </w:rPr>
-        <w:t>isClosed: boolean</w:t>
-      </w:r>
-      <w:r>
-        <w:rPr>
-          <w:rStyle w:val="Odwoanieprzypisudolnego"/>
-          <w:rFonts w:ascii="Verdana" w:eastAsia="Times New Roman" w:hAnsi="Verdana" w:cs="Times New Roman"/>
-          <w:color w:val="333333"/>
-          <w:lang w:val="en-US" w:eastAsia="pl-PL"/>
-        </w:rPr>
-        <w:footnoteReference w:id="7"/>
-      </w:r>
-    </w:p>
-    <w:p>
-      <w:pPr>
-        <w:shd w:val="clear" w:color="auto" w:fill="FFFFFF"/>
-        <w:spacing w:after="0" w:line="240" w:lineRule="auto"/>
-        <w:jc w:val="both"/>
-        <w:rPr>
-          <w:rFonts w:ascii="Verdana" w:eastAsia="Times New Roman" w:hAnsi="Verdana" w:cs="Times New Roman"/>
-          <w:color w:val="333333"/>
-          <w:lang w:val="en-US" w:eastAsia="pl-PL"/>
-        </w:rPr>
-      </w:pPr>
-    </w:p>
-    <w:p>
-      <w:pPr>
-        <w:shd w:val="clear" w:color="auto" w:fill="FFFFFF"/>
-        <w:spacing w:after="0" w:line="240" w:lineRule="auto"/>
-        <w:jc w:val="both"/>
-        <w:rPr>
-          <w:rFonts w:ascii="Verdana" w:eastAsia="Times New Roman" w:hAnsi="Verdana" w:cs="Times New Roman"/>
-          <w:color w:val="333333"/>
-          <w:lang w:val="en-US" w:eastAsia="pl-PL"/>
-        </w:rPr>
-      </w:pPr>
-      <w:r>
-        <w:rPr>
-          <w:rFonts w:ascii="Verdana" w:eastAsia="Times New Roman" w:hAnsi="Verdana" w:cs="Times New Roman"/>
-          <w:color w:val="333333"/>
-          <w:lang w:val="en-US" w:eastAsia="pl-PL"/>
-        </w:rPr>
-        <w:t>Tabela “Workers”</w:t>
+        <w:t>workerId: integer (FK)</w:t>
       </w:r>
     </w:p>
     <w:p>
@@ -5759,7 +5781,7 @@
           <w:color w:val="333333"/>
           <w:lang w:val="en-US" w:eastAsia="pl-PL"/>
         </w:rPr>
-        <w:t>workerId: integer (PK)</w:t>
+        <w:t>description: string</w:t>
       </w:r>
     </w:p>
     <w:p>
@@ -5784,16 +5806,15 @@
           <w:color w:val="333333"/>
           <w:lang w:val="en-US" w:eastAsia="pl-PL"/>
         </w:rPr>
-        <w:t>role: enum</w:t>
-      </w:r>
-      <w:r>
-        <w:rPr>
-          <w:rStyle w:val="Odwoanieprzypisudolnego"/>
-          <w:rFonts w:ascii="Verdana" w:eastAsia="Times New Roman" w:hAnsi="Verdana" w:cs="Times New Roman"/>
-          <w:color w:val="333333"/>
-          <w:lang w:val="en-US" w:eastAsia="pl-PL"/>
-        </w:rPr>
-        <w:footnoteReference w:id="8"/>
+        <w:t xml:space="preserve">date: </w:t>
+      </w:r>
+      <w:r>
+        <w:rPr>
+          <w:rFonts w:ascii="Verdana" w:eastAsia="Times New Roman" w:hAnsi="Verdana" w:cs="Times New Roman"/>
+          <w:color w:val="333333"/>
+          <w:lang w:val="en-US" w:eastAsia="pl-PL"/>
+        </w:rPr>
+        <w:t>date</w:t>
       </w:r>
     </w:p>
     <w:p>
@@ -5818,7 +5839,49 @@
           <w:color w:val="333333"/>
           <w:lang w:val="en-US" w:eastAsia="pl-PL"/>
         </w:rPr>
-        <w:t>email: string</w:t>
+        <w:t>isClosed: boolean</w:t>
+      </w:r>
+      <w:r>
+        <w:rPr>
+          <w:rStyle w:val="Odwoanieprzypisudolnego"/>
+          <w:rFonts w:ascii="Verdana" w:eastAsia="Times New Roman" w:hAnsi="Verdana" w:cs="Times New Roman"/>
+          <w:color w:val="333333"/>
+          <w:lang w:val="en-US" w:eastAsia="pl-PL"/>
+        </w:rPr>
+        <w:footnoteReference w:id="7"/>
+      </w:r>
+    </w:p>
+    <w:p>
+      <w:pPr>
+        <w:shd w:val="clear" w:color="auto" w:fill="FFFFFF"/>
+        <w:spacing w:after="0" w:line="240" w:lineRule="auto"/>
+        <w:jc w:val="both"/>
+        <w:rPr>
+          <w:rFonts w:ascii="Verdana" w:eastAsia="Times New Roman" w:hAnsi="Verdana" w:cs="Times New Roman"/>
+          <w:color w:val="333333"/>
+          <w:lang w:val="en-US" w:eastAsia="pl-PL"/>
+        </w:rPr>
+      </w:pPr>
+    </w:p>
+    <w:p>
+      <w:pPr>
+        <w:shd w:val="clear" w:color="auto" w:fill="FFFFFF"/>
+        <w:spacing w:after="0" w:line="240" w:lineRule="auto"/>
+        <w:jc w:val="both"/>
+        <w:rPr>
+          <w:rFonts w:ascii="Verdana" w:eastAsia="Times New Roman" w:hAnsi="Verdana" w:cs="Times New Roman"/>
+          <w:color w:val="333333"/>
+          <w:lang w:val="en-US" w:eastAsia="pl-PL"/>
+        </w:rPr>
+      </w:pPr>
+      <w:r>
+        <w:rPr>
+          <w:rFonts w:ascii="Verdana" w:eastAsia="Times New Roman" w:hAnsi="Verdana" w:cs="Times New Roman"/>
+          <w:color w:val="333333"/>
+          <w:lang w:val="en-US" w:eastAsia="pl-PL"/>
+        </w:rPr>
+        <w:lastRenderedPageBreak/>
+        <w:t>Tabela “Workers”</w:t>
       </w:r>
     </w:p>
     <w:p>
@@ -5843,6 +5906,90 @@
           <w:color w:val="333333"/>
           <w:lang w:val="en-US" w:eastAsia="pl-PL"/>
         </w:rPr>
+        <w:t>workerId: integer (PK)</w:t>
+      </w:r>
+    </w:p>
+    <w:p>
+      <w:pPr>
+        <w:pStyle w:val="Akapitzlist"/>
+        <w:numPr>
+          <w:ilvl w:val="0"/>
+          <w:numId w:val="6"/>
+        </w:numPr>
+        <w:shd w:val="clear" w:color="auto" w:fill="FFFFFF"/>
+        <w:spacing w:after="0" w:line="240" w:lineRule="auto"/>
+        <w:jc w:val="both"/>
+        <w:rPr>
+          <w:rFonts w:ascii="Verdana" w:eastAsia="Times New Roman" w:hAnsi="Verdana" w:cs="Times New Roman"/>
+          <w:color w:val="333333"/>
+          <w:lang w:val="en-US" w:eastAsia="pl-PL"/>
+        </w:rPr>
+      </w:pPr>
+      <w:r>
+        <w:rPr>
+          <w:rFonts w:ascii="Verdana" w:eastAsia="Times New Roman" w:hAnsi="Verdana" w:cs="Times New Roman"/>
+          <w:color w:val="333333"/>
+          <w:lang w:val="en-US" w:eastAsia="pl-PL"/>
+        </w:rPr>
+        <w:t>role: enum</w:t>
+      </w:r>
+      <w:r>
+        <w:rPr>
+          <w:rStyle w:val="Odwoanieprzypisudolnego"/>
+          <w:rFonts w:ascii="Verdana" w:eastAsia="Times New Roman" w:hAnsi="Verdana" w:cs="Times New Roman"/>
+          <w:color w:val="333333"/>
+          <w:lang w:val="en-US" w:eastAsia="pl-PL"/>
+        </w:rPr>
+        <w:footnoteReference w:id="8"/>
+      </w:r>
+    </w:p>
+    <w:p>
+      <w:pPr>
+        <w:pStyle w:val="Akapitzlist"/>
+        <w:numPr>
+          <w:ilvl w:val="0"/>
+          <w:numId w:val="6"/>
+        </w:numPr>
+        <w:shd w:val="clear" w:color="auto" w:fill="FFFFFF"/>
+        <w:spacing w:after="0" w:line="240" w:lineRule="auto"/>
+        <w:jc w:val="both"/>
+        <w:rPr>
+          <w:rFonts w:ascii="Verdana" w:eastAsia="Times New Roman" w:hAnsi="Verdana" w:cs="Times New Roman"/>
+          <w:color w:val="333333"/>
+          <w:lang w:val="en-US" w:eastAsia="pl-PL"/>
+        </w:rPr>
+      </w:pPr>
+      <w:r>
+        <w:rPr>
+          <w:rFonts w:ascii="Verdana" w:eastAsia="Times New Roman" w:hAnsi="Verdana" w:cs="Times New Roman"/>
+          <w:color w:val="333333"/>
+          <w:lang w:val="en-US" w:eastAsia="pl-PL"/>
+        </w:rPr>
+        <w:t>email: string</w:t>
+      </w:r>
+    </w:p>
+    <w:p>
+      <w:pPr>
+        <w:pStyle w:val="Akapitzlist"/>
+        <w:numPr>
+          <w:ilvl w:val="0"/>
+          <w:numId w:val="6"/>
+        </w:numPr>
+        <w:shd w:val="clear" w:color="auto" w:fill="FFFFFF"/>
+        <w:spacing w:after="0" w:line="240" w:lineRule="auto"/>
+        <w:jc w:val="both"/>
+        <w:rPr>
+          <w:rFonts w:ascii="Verdana" w:eastAsia="Times New Roman" w:hAnsi="Verdana" w:cs="Times New Roman"/>
+          <w:color w:val="333333"/>
+          <w:lang w:val="en-US" w:eastAsia="pl-PL"/>
+        </w:rPr>
+      </w:pPr>
+      <w:r>
+        <w:rPr>
+          <w:rFonts w:ascii="Verdana" w:eastAsia="Times New Roman" w:hAnsi="Verdana" w:cs="Times New Roman"/>
+          <w:color w:val="333333"/>
+          <w:lang w:val="en-US" w:eastAsia="pl-PL"/>
+        </w:rPr>
         <w:t>password: string</w:t>
       </w:r>
     </w:p>
@@ -5923,7 +6070,6 @@
           <w:color w:val="333333"/>
           <w:lang w:eastAsia="pl-PL"/>
         </w:rPr>
-        <w:lastRenderedPageBreak/>
         <w:t>DODAWANIE PRODUKTÓW DO KOSZYKA (Z POZIOMU PODSTRONY PRODUKTU)</w:t>
       </w:r>
     </w:p>
@@ -8996,6 +9142,2135 @@
         </w:rPr>
       </w:pPr>
     </w:p>
+    <w:p>
+      <w:pPr>
+        <w:shd w:val="clear" w:color="auto" w:fill="FFFFFF"/>
+        <w:spacing w:after="0" w:line="240" w:lineRule="auto"/>
+        <w:jc w:val="both"/>
+        <w:rPr>
+          <w:rFonts w:eastAsia="Times New Roman" w:cstheme="minorHAnsi"/>
+          <w:color w:val="333333"/>
+          <w:lang w:eastAsia="pl-PL"/>
+        </w:rPr>
+      </w:pPr>
+    </w:p>
+    <w:p>
+      <w:pPr>
+        <w:rPr>
+          <w:b/>
+        </w:rPr>
+      </w:pPr>
+      <w:r>
+        <w:rPr>
+          <w:b/>
+        </w:rPr>
+        <w:t>REKLAMACJA</w:t>
+      </w:r>
+    </w:p>
+    <w:tbl>
+      <w:tblPr>
+        <w:tblW w:w="0" w:type="auto"/>
+        <w:shd w:val="clear" w:color="auto" w:fill="FFFFFF"/>
+        <w:tblCellMar>
+          <w:left w:w="0" w:type="dxa"/>
+          <w:right w:w="0" w:type="dxa"/>
+        </w:tblCellMar>
+        <w:tblLook w:val="04A0"/>
+      </w:tblPr>
+      <w:tblGrid>
+        <w:gridCol w:w="2940"/>
+        <w:gridCol w:w="6232"/>
+      </w:tblGrid>
+      <w:tr>
+        <w:tc>
+          <w:tcPr>
+            <w:tcW w:w="0" w:type="auto"/>
+            <w:tcBorders>
+              <w:top w:val="single" w:sz="6" w:space="0" w:color="CCCCCC"/>
+              <w:left w:val="single" w:sz="6" w:space="0" w:color="CCCCCC"/>
+              <w:bottom w:val="single" w:sz="6" w:space="0" w:color="CCCCCC"/>
+              <w:right w:val="single" w:sz="6" w:space="0" w:color="CCCCCC"/>
+            </w:tcBorders>
+            <w:shd w:val="clear" w:color="auto" w:fill="DEE7EC"/>
+            <w:tcMar>
+              <w:top w:w="50" w:type="dxa"/>
+              <w:left w:w="50" w:type="dxa"/>
+              <w:bottom w:w="50" w:type="dxa"/>
+              <w:right w:w="50" w:type="dxa"/>
+            </w:tcMar>
+            <w:vAlign w:val="center"/>
+            <w:hideMark/>
+          </w:tcPr>
+          <w:p>
+            <w:pPr>
+              <w:spacing w:after="0" w:line="240" w:lineRule="auto"/>
+              <w:jc w:val="center"/>
+              <w:rPr>
+                <w:rFonts w:eastAsia="Times New Roman" w:cstheme="minorHAnsi"/>
+                <w:b/>
+                <w:bCs/>
+                <w:color w:val="333333"/>
+                <w:lang w:eastAsia="pl-PL"/>
+              </w:rPr>
+            </w:pPr>
+            <w:r>
+              <w:rPr>
+                <w:rFonts w:eastAsia="Times New Roman" w:cstheme="minorHAnsi"/>
+                <w:b/>
+                <w:bCs/>
+                <w:color w:val="333333"/>
+                <w:lang w:eastAsia="pl-PL"/>
+              </w:rPr>
+              <w:t>Aktorzy:</w:t>
+            </w:r>
+          </w:p>
+        </w:tc>
+        <w:tc>
+          <w:tcPr>
+            <w:tcW w:w="0" w:type="auto"/>
+            <w:tcBorders>
+              <w:top w:val="single" w:sz="6" w:space="0" w:color="CCCCCC"/>
+              <w:left w:val="single" w:sz="6" w:space="0" w:color="CCCCCC"/>
+              <w:bottom w:val="single" w:sz="6" w:space="0" w:color="CCCCCC"/>
+              <w:right w:val="single" w:sz="6" w:space="0" w:color="CCCCCC"/>
+            </w:tcBorders>
+            <w:shd w:val="clear" w:color="auto" w:fill="FFFFFF"/>
+            <w:tcMar>
+              <w:top w:w="50" w:type="dxa"/>
+              <w:left w:w="50" w:type="dxa"/>
+              <w:bottom w:w="50" w:type="dxa"/>
+              <w:right w:w="50" w:type="dxa"/>
+            </w:tcMar>
+            <w:vAlign w:val="center"/>
+            <w:hideMark/>
+          </w:tcPr>
+          <w:p>
+            <w:pPr>
+              <w:spacing w:after="0" w:line="240" w:lineRule="auto"/>
+              <w:jc w:val="both"/>
+              <w:rPr>
+                <w:rFonts w:eastAsia="Times New Roman" w:cstheme="minorHAnsi"/>
+                <w:color w:val="333333"/>
+                <w:lang w:eastAsia="pl-PL"/>
+              </w:rPr>
+            </w:pPr>
+            <w:r>
+              <w:rPr>
+                <w:rFonts w:eastAsia="Times New Roman" w:cstheme="minorHAnsi"/>
+                <w:color w:val="333333"/>
+                <w:lang w:eastAsia="pl-PL"/>
+              </w:rPr>
+              <w:t>Użytkownik</w:t>
+            </w:r>
+          </w:p>
+        </w:tc>
+      </w:tr>
+      <w:tr>
+        <w:tc>
+          <w:tcPr>
+            <w:tcW w:w="0" w:type="auto"/>
+            <w:tcBorders>
+              <w:top w:val="single" w:sz="6" w:space="0" w:color="CCCCCC"/>
+              <w:left w:val="single" w:sz="6" w:space="0" w:color="CCCCCC"/>
+              <w:bottom w:val="single" w:sz="6" w:space="0" w:color="CCCCCC"/>
+              <w:right w:val="single" w:sz="6" w:space="0" w:color="CCCCCC"/>
+            </w:tcBorders>
+            <w:shd w:val="clear" w:color="auto" w:fill="DEE7EC"/>
+            <w:tcMar>
+              <w:top w:w="50" w:type="dxa"/>
+              <w:left w:w="50" w:type="dxa"/>
+              <w:bottom w:w="50" w:type="dxa"/>
+              <w:right w:w="50" w:type="dxa"/>
+            </w:tcMar>
+            <w:vAlign w:val="center"/>
+            <w:hideMark/>
+          </w:tcPr>
+          <w:p>
+            <w:pPr>
+              <w:spacing w:after="0" w:line="240" w:lineRule="auto"/>
+              <w:jc w:val="center"/>
+              <w:rPr>
+                <w:rFonts w:eastAsia="Times New Roman" w:cstheme="minorHAnsi"/>
+                <w:b/>
+                <w:bCs/>
+                <w:color w:val="333333"/>
+                <w:lang w:eastAsia="pl-PL"/>
+              </w:rPr>
+            </w:pPr>
+            <w:r>
+              <w:rPr>
+                <w:rFonts w:eastAsia="Times New Roman" w:cstheme="minorHAnsi"/>
+                <w:b/>
+                <w:bCs/>
+                <w:color w:val="333333"/>
+                <w:lang w:eastAsia="pl-PL"/>
+              </w:rPr>
+              <w:t>Zakres:</w:t>
+            </w:r>
+          </w:p>
+        </w:tc>
+        <w:tc>
+          <w:tcPr>
+            <w:tcW w:w="0" w:type="auto"/>
+            <w:tcBorders>
+              <w:top w:val="single" w:sz="6" w:space="0" w:color="CCCCCC"/>
+              <w:left w:val="single" w:sz="6" w:space="0" w:color="CCCCCC"/>
+              <w:bottom w:val="single" w:sz="6" w:space="0" w:color="CCCCCC"/>
+              <w:right w:val="single" w:sz="6" w:space="0" w:color="CCCCCC"/>
+            </w:tcBorders>
+            <w:shd w:val="clear" w:color="auto" w:fill="FFFFFF"/>
+            <w:tcMar>
+              <w:top w:w="50" w:type="dxa"/>
+              <w:left w:w="50" w:type="dxa"/>
+              <w:bottom w:w="50" w:type="dxa"/>
+              <w:right w:w="50" w:type="dxa"/>
+            </w:tcMar>
+            <w:vAlign w:val="center"/>
+            <w:hideMark/>
+          </w:tcPr>
+          <w:p>
+            <w:pPr>
+              <w:spacing w:after="0" w:line="240" w:lineRule="auto"/>
+              <w:jc w:val="both"/>
+              <w:rPr>
+                <w:rFonts w:eastAsia="Times New Roman" w:cstheme="minorHAnsi"/>
+                <w:color w:val="333333"/>
+                <w:lang w:eastAsia="pl-PL"/>
+              </w:rPr>
+            </w:pPr>
+            <w:r>
+              <w:rPr>
+                <w:rFonts w:eastAsia="Times New Roman" w:cstheme="minorHAnsi"/>
+                <w:color w:val="333333"/>
+                <w:lang w:eastAsia="pl-PL"/>
+              </w:rPr>
+              <w:t>Sklep internetowy</w:t>
+            </w:r>
+          </w:p>
+        </w:tc>
+      </w:tr>
+      <w:tr>
+        <w:tc>
+          <w:tcPr>
+            <w:tcW w:w="0" w:type="auto"/>
+            <w:tcBorders>
+              <w:top w:val="single" w:sz="6" w:space="0" w:color="CCCCCC"/>
+              <w:left w:val="single" w:sz="6" w:space="0" w:color="CCCCCC"/>
+              <w:bottom w:val="single" w:sz="6" w:space="0" w:color="CCCCCC"/>
+              <w:right w:val="single" w:sz="6" w:space="0" w:color="CCCCCC"/>
+            </w:tcBorders>
+            <w:shd w:val="clear" w:color="auto" w:fill="DEE7EC"/>
+            <w:tcMar>
+              <w:top w:w="50" w:type="dxa"/>
+              <w:left w:w="50" w:type="dxa"/>
+              <w:bottom w:w="50" w:type="dxa"/>
+              <w:right w:w="50" w:type="dxa"/>
+            </w:tcMar>
+            <w:vAlign w:val="center"/>
+            <w:hideMark/>
+          </w:tcPr>
+          <w:p>
+            <w:pPr>
+              <w:spacing w:after="0" w:line="240" w:lineRule="auto"/>
+              <w:jc w:val="center"/>
+              <w:rPr>
+                <w:rFonts w:eastAsia="Times New Roman" w:cstheme="minorHAnsi"/>
+                <w:b/>
+                <w:bCs/>
+                <w:color w:val="333333"/>
+                <w:lang w:eastAsia="pl-PL"/>
+              </w:rPr>
+            </w:pPr>
+            <w:r>
+              <w:rPr>
+                <w:rFonts w:eastAsia="Times New Roman" w:cstheme="minorHAnsi"/>
+                <w:b/>
+                <w:bCs/>
+                <w:color w:val="333333"/>
+                <w:lang w:eastAsia="pl-PL"/>
+              </w:rPr>
+              <w:t>Poziom:</w:t>
+            </w:r>
+          </w:p>
+        </w:tc>
+        <w:tc>
+          <w:tcPr>
+            <w:tcW w:w="0" w:type="auto"/>
+            <w:tcBorders>
+              <w:top w:val="single" w:sz="6" w:space="0" w:color="CCCCCC"/>
+              <w:left w:val="single" w:sz="6" w:space="0" w:color="CCCCCC"/>
+              <w:bottom w:val="single" w:sz="6" w:space="0" w:color="CCCCCC"/>
+              <w:right w:val="single" w:sz="6" w:space="0" w:color="CCCCCC"/>
+            </w:tcBorders>
+            <w:shd w:val="clear" w:color="auto" w:fill="FFFFFF"/>
+            <w:tcMar>
+              <w:top w:w="50" w:type="dxa"/>
+              <w:left w:w="50" w:type="dxa"/>
+              <w:bottom w:w="50" w:type="dxa"/>
+              <w:right w:w="50" w:type="dxa"/>
+            </w:tcMar>
+            <w:vAlign w:val="center"/>
+            <w:hideMark/>
+          </w:tcPr>
+          <w:p>
+            <w:pPr>
+              <w:spacing w:after="0" w:line="240" w:lineRule="auto"/>
+              <w:jc w:val="both"/>
+              <w:rPr>
+                <w:rFonts w:eastAsia="Times New Roman" w:cstheme="minorHAnsi"/>
+                <w:color w:val="333333"/>
+                <w:lang w:eastAsia="pl-PL"/>
+              </w:rPr>
+            </w:pPr>
+            <w:r>
+              <w:rPr>
+                <w:rFonts w:eastAsia="Times New Roman" w:cstheme="minorHAnsi"/>
+                <w:color w:val="333333"/>
+                <w:lang w:eastAsia="pl-PL"/>
+              </w:rPr>
+              <w:t>Sytemowowy</w:t>
+            </w:r>
+          </w:p>
+        </w:tc>
+      </w:tr>
+      <w:tr>
+        <w:tc>
+          <w:tcPr>
+            <w:tcW w:w="0" w:type="auto"/>
+            <w:tcBorders>
+              <w:top w:val="single" w:sz="6" w:space="0" w:color="CCCCCC"/>
+              <w:left w:val="single" w:sz="6" w:space="0" w:color="CCCCCC"/>
+              <w:bottom w:val="single" w:sz="6" w:space="0" w:color="CCCCCC"/>
+              <w:right w:val="single" w:sz="6" w:space="0" w:color="CCCCCC"/>
+            </w:tcBorders>
+            <w:shd w:val="clear" w:color="auto" w:fill="DEE7EC"/>
+            <w:tcMar>
+              <w:top w:w="50" w:type="dxa"/>
+              <w:left w:w="50" w:type="dxa"/>
+              <w:bottom w:w="50" w:type="dxa"/>
+              <w:right w:w="50" w:type="dxa"/>
+            </w:tcMar>
+            <w:vAlign w:val="center"/>
+            <w:hideMark/>
+          </w:tcPr>
+          <w:p>
+            <w:pPr>
+              <w:spacing w:after="0" w:line="240" w:lineRule="auto"/>
+              <w:jc w:val="center"/>
+              <w:rPr>
+                <w:rFonts w:eastAsia="Times New Roman" w:cstheme="minorHAnsi"/>
+                <w:b/>
+                <w:bCs/>
+                <w:color w:val="333333"/>
+                <w:lang w:eastAsia="pl-PL"/>
+              </w:rPr>
+            </w:pPr>
+            <w:r>
+              <w:rPr>
+                <w:rFonts w:eastAsia="Times New Roman" w:cstheme="minorHAnsi"/>
+                <w:b/>
+                <w:bCs/>
+                <w:color w:val="333333"/>
+                <w:lang w:eastAsia="pl-PL"/>
+              </w:rPr>
+              <w:t>Udziałowcy i ich cele:</w:t>
+            </w:r>
+          </w:p>
+        </w:tc>
+        <w:tc>
+          <w:tcPr>
+            <w:tcW w:w="0" w:type="auto"/>
+            <w:tcBorders>
+              <w:top w:val="single" w:sz="6" w:space="0" w:color="CCCCCC"/>
+              <w:left w:val="single" w:sz="6" w:space="0" w:color="CCCCCC"/>
+              <w:bottom w:val="single" w:sz="6" w:space="0" w:color="CCCCCC"/>
+              <w:right w:val="single" w:sz="6" w:space="0" w:color="CCCCCC"/>
+            </w:tcBorders>
+            <w:shd w:val="clear" w:color="auto" w:fill="FFFFFF"/>
+            <w:tcMar>
+              <w:top w:w="50" w:type="dxa"/>
+              <w:left w:w="50" w:type="dxa"/>
+              <w:bottom w:w="50" w:type="dxa"/>
+              <w:right w:w="50" w:type="dxa"/>
+            </w:tcMar>
+            <w:vAlign w:val="center"/>
+            <w:hideMark/>
+          </w:tcPr>
+          <w:p>
+            <w:pPr>
+              <w:spacing w:after="0" w:line="240" w:lineRule="auto"/>
+              <w:rPr>
+                <w:rFonts w:eastAsia="Times New Roman" w:cstheme="minorHAnsi"/>
+                <w:color w:val="333333"/>
+                <w:lang w:eastAsia="pl-PL"/>
+              </w:rPr>
+            </w:pPr>
+            <w:r>
+              <w:rPr>
+                <w:rFonts w:eastAsia="Times New Roman" w:cstheme="minorHAnsi"/>
+                <w:b/>
+                <w:bCs/>
+                <w:color w:val="333333"/>
+                <w:lang w:eastAsia="pl-PL"/>
+              </w:rPr>
+              <w:t>Użytkownik</w:t>
+            </w:r>
+            <w:r>
+              <w:rPr>
+                <w:rFonts w:eastAsia="Times New Roman" w:cstheme="minorHAnsi"/>
+                <w:color w:val="333333"/>
+                <w:lang w:eastAsia="pl-PL"/>
+              </w:rPr>
+              <w:t xml:space="preserve"> chce </w:t>
+            </w:r>
+            <w:r>
+              <w:rPr>
+                <w:rFonts w:eastAsia="Times New Roman" w:cstheme="minorHAnsi"/>
+                <w:color w:val="333333"/>
+                <w:lang w:eastAsia="pl-PL"/>
+              </w:rPr>
+              <w:t>dokonać reklamacji</w:t>
+            </w:r>
+            <w:r>
+              <w:rPr>
+                <w:rFonts w:eastAsia="Times New Roman" w:cstheme="minorHAnsi"/>
+                <w:color w:val="333333"/>
+                <w:lang w:eastAsia="pl-PL"/>
+              </w:rPr>
+              <w:t>. </w:t>
+            </w:r>
+            <w:r>
+              <w:rPr>
+                <w:rFonts w:eastAsia="Times New Roman" w:cstheme="minorHAnsi"/>
+                <w:b/>
+                <w:bCs/>
+                <w:color w:val="333333"/>
+                <w:lang w:eastAsia="pl-PL"/>
+              </w:rPr>
+              <w:t>Sklep</w:t>
+            </w:r>
+            <w:r>
+              <w:rPr>
+                <w:rFonts w:eastAsia="Times New Roman" w:cstheme="minorHAnsi"/>
+                <w:color w:val="333333"/>
+                <w:lang w:eastAsia="pl-PL"/>
+              </w:rPr>
+              <w:t> chce zebrać dane spełniające zadane warunki</w:t>
+            </w:r>
+            <w:r>
+              <w:rPr>
+                <w:rFonts w:eastAsia="Times New Roman" w:cstheme="minorHAnsi"/>
+                <w:color w:val="333333"/>
+                <w:lang w:eastAsia="pl-PL"/>
+              </w:rPr>
+              <w:t>.</w:t>
+            </w:r>
+          </w:p>
+        </w:tc>
+      </w:tr>
+      <w:tr>
+        <w:tc>
+          <w:tcPr>
+            <w:tcW w:w="0" w:type="auto"/>
+            <w:tcBorders>
+              <w:top w:val="single" w:sz="6" w:space="0" w:color="CCCCCC"/>
+              <w:left w:val="single" w:sz="6" w:space="0" w:color="CCCCCC"/>
+              <w:bottom w:val="single" w:sz="6" w:space="0" w:color="CCCCCC"/>
+              <w:right w:val="single" w:sz="6" w:space="0" w:color="CCCCCC"/>
+            </w:tcBorders>
+            <w:shd w:val="clear" w:color="auto" w:fill="DEE7EC"/>
+            <w:tcMar>
+              <w:top w:w="50" w:type="dxa"/>
+              <w:left w:w="50" w:type="dxa"/>
+              <w:bottom w:w="50" w:type="dxa"/>
+              <w:right w:w="50" w:type="dxa"/>
+            </w:tcMar>
+            <w:vAlign w:val="center"/>
+            <w:hideMark/>
+          </w:tcPr>
+          <w:p>
+            <w:pPr>
+              <w:spacing w:after="0" w:line="240" w:lineRule="auto"/>
+              <w:jc w:val="center"/>
+              <w:rPr>
+                <w:rFonts w:eastAsia="Times New Roman" w:cstheme="minorHAnsi"/>
+                <w:b/>
+                <w:bCs/>
+                <w:color w:val="333333"/>
+                <w:lang w:eastAsia="pl-PL"/>
+              </w:rPr>
+            </w:pPr>
+            <w:r>
+              <w:rPr>
+                <w:rFonts w:eastAsia="Times New Roman" w:cstheme="minorHAnsi"/>
+                <w:b/>
+                <w:bCs/>
+                <w:color w:val="333333"/>
+                <w:lang w:eastAsia="pl-PL"/>
+              </w:rPr>
+              <w:t>Zdarzenie wyzwalające</w:t>
+            </w:r>
+            <w:r>
+              <w:rPr>
+                <w:rFonts w:eastAsia="Times New Roman" w:cstheme="minorHAnsi"/>
+                <w:b/>
+                <w:bCs/>
+                <w:color w:val="333333"/>
+                <w:lang w:eastAsia="pl-PL"/>
+              </w:rPr>
+              <w:t>:</w:t>
+            </w:r>
+          </w:p>
+        </w:tc>
+        <w:tc>
+          <w:tcPr>
+            <w:tcW w:w="0" w:type="auto"/>
+            <w:tcBorders>
+              <w:top w:val="single" w:sz="6" w:space="0" w:color="CCCCCC"/>
+              <w:left w:val="single" w:sz="6" w:space="0" w:color="CCCCCC"/>
+              <w:bottom w:val="single" w:sz="6" w:space="0" w:color="CCCCCC"/>
+              <w:right w:val="single" w:sz="6" w:space="0" w:color="CCCCCC"/>
+            </w:tcBorders>
+            <w:shd w:val="clear" w:color="auto" w:fill="FFFFFF"/>
+            <w:tcMar>
+              <w:top w:w="50" w:type="dxa"/>
+              <w:left w:w="50" w:type="dxa"/>
+              <w:bottom w:w="50" w:type="dxa"/>
+              <w:right w:w="50" w:type="dxa"/>
+            </w:tcMar>
+            <w:vAlign w:val="center"/>
+            <w:hideMark/>
+          </w:tcPr>
+          <w:p>
+            <w:pPr>
+              <w:spacing w:after="0" w:line="240" w:lineRule="auto"/>
+              <w:jc w:val="both"/>
+              <w:rPr>
+                <w:rFonts w:eastAsia="Times New Roman" w:cstheme="minorHAnsi"/>
+                <w:color w:val="333333"/>
+                <w:lang w:eastAsia="pl-PL"/>
+              </w:rPr>
+            </w:pPr>
+            <w:r>
+              <w:rPr>
+                <w:rFonts w:eastAsia="Times New Roman" w:cstheme="minorHAnsi"/>
+                <w:color w:val="333333"/>
+                <w:lang w:eastAsia="pl-PL"/>
+              </w:rPr>
+              <w:t>Użytkownik</w:t>
+            </w:r>
+            <w:r>
+              <w:rPr>
+                <w:rFonts w:eastAsia="Times New Roman" w:cstheme="minorHAnsi"/>
+                <w:color w:val="333333"/>
+                <w:lang w:eastAsia="pl-PL"/>
+              </w:rPr>
+              <w:t xml:space="preserve"> przechodz</w:t>
+            </w:r>
+            <w:r>
+              <w:rPr>
+                <w:rFonts w:eastAsia="Times New Roman" w:cstheme="minorHAnsi"/>
+                <w:color w:val="333333"/>
+                <w:lang w:eastAsia="pl-PL"/>
+              </w:rPr>
+              <w:t>i na podstronę ‘My account</w:t>
+            </w:r>
+            <w:r>
+              <w:rPr>
+                <w:rFonts w:eastAsia="Times New Roman" w:cstheme="minorHAnsi"/>
+                <w:color w:val="333333"/>
+                <w:lang w:eastAsia="pl-PL"/>
+              </w:rPr>
+              <w:t>’</w:t>
+            </w:r>
+          </w:p>
+        </w:tc>
+      </w:tr>
+      <w:tr>
+        <w:tc>
+          <w:tcPr>
+            <w:tcW w:w="0" w:type="auto"/>
+            <w:tcBorders>
+              <w:top w:val="single" w:sz="6" w:space="0" w:color="CCCCCC"/>
+              <w:left w:val="single" w:sz="6" w:space="0" w:color="CCCCCC"/>
+              <w:bottom w:val="single" w:sz="6" w:space="0" w:color="CCCCCC"/>
+              <w:right w:val="single" w:sz="6" w:space="0" w:color="CCCCCC"/>
+            </w:tcBorders>
+            <w:shd w:val="clear" w:color="auto" w:fill="DEE7EC"/>
+            <w:tcMar>
+              <w:top w:w="50" w:type="dxa"/>
+              <w:left w:w="50" w:type="dxa"/>
+              <w:bottom w:w="50" w:type="dxa"/>
+              <w:right w:w="50" w:type="dxa"/>
+            </w:tcMar>
+            <w:vAlign w:val="center"/>
+            <w:hideMark/>
+          </w:tcPr>
+          <w:p>
+            <w:pPr>
+              <w:spacing w:after="0" w:line="240" w:lineRule="auto"/>
+              <w:jc w:val="center"/>
+              <w:rPr>
+                <w:rFonts w:eastAsia="Times New Roman" w:cstheme="minorHAnsi"/>
+                <w:b/>
+                <w:bCs/>
+                <w:color w:val="333333"/>
+                <w:lang w:eastAsia="pl-PL"/>
+              </w:rPr>
+            </w:pPr>
+            <w:r>
+              <w:rPr>
+                <w:rFonts w:eastAsia="Times New Roman" w:cstheme="minorHAnsi"/>
+                <w:b/>
+                <w:bCs/>
+                <w:color w:val="333333"/>
+                <w:lang w:eastAsia="pl-PL"/>
+              </w:rPr>
+              <w:t>Warunki wstępne:</w:t>
+            </w:r>
+          </w:p>
+        </w:tc>
+        <w:tc>
+          <w:tcPr>
+            <w:tcW w:w="0" w:type="auto"/>
+            <w:tcBorders>
+              <w:top w:val="single" w:sz="6" w:space="0" w:color="CCCCCC"/>
+              <w:left w:val="single" w:sz="6" w:space="0" w:color="CCCCCC"/>
+              <w:bottom w:val="single" w:sz="6" w:space="0" w:color="CCCCCC"/>
+              <w:right w:val="single" w:sz="6" w:space="0" w:color="CCCCCC"/>
+            </w:tcBorders>
+            <w:shd w:val="clear" w:color="auto" w:fill="FFFFFF"/>
+            <w:tcMar>
+              <w:top w:w="50" w:type="dxa"/>
+              <w:left w:w="50" w:type="dxa"/>
+              <w:bottom w:w="50" w:type="dxa"/>
+              <w:right w:w="50" w:type="dxa"/>
+            </w:tcMar>
+            <w:vAlign w:val="center"/>
+            <w:hideMark/>
+          </w:tcPr>
+          <w:p>
+            <w:pPr>
+              <w:spacing w:after="0" w:line="240" w:lineRule="auto"/>
+              <w:jc w:val="both"/>
+              <w:rPr>
+                <w:rFonts w:eastAsia="Times New Roman" w:cstheme="minorHAnsi"/>
+                <w:color w:val="333333"/>
+                <w:lang w:eastAsia="pl-PL"/>
+              </w:rPr>
+            </w:pPr>
+            <w:r>
+              <w:rPr>
+                <w:rFonts w:eastAsia="Times New Roman" w:cstheme="minorHAnsi"/>
+                <w:color w:val="333333"/>
+                <w:lang w:eastAsia="pl-PL"/>
+              </w:rPr>
+              <w:t>Użytkownik jest zalogowany</w:t>
+            </w:r>
+          </w:p>
+        </w:tc>
+      </w:tr>
+      <w:tr>
+        <w:tc>
+          <w:tcPr>
+            <w:tcW w:w="0" w:type="auto"/>
+            <w:tcBorders>
+              <w:top w:val="single" w:sz="6" w:space="0" w:color="CCCCCC"/>
+              <w:left w:val="single" w:sz="6" w:space="0" w:color="CCCCCC"/>
+              <w:bottom w:val="single" w:sz="6" w:space="0" w:color="CCCCCC"/>
+              <w:right w:val="single" w:sz="6" w:space="0" w:color="CCCCCC"/>
+            </w:tcBorders>
+            <w:shd w:val="clear" w:color="auto" w:fill="DEE7EC"/>
+            <w:tcMar>
+              <w:top w:w="50" w:type="dxa"/>
+              <w:left w:w="50" w:type="dxa"/>
+              <w:bottom w:w="50" w:type="dxa"/>
+              <w:right w:w="50" w:type="dxa"/>
+            </w:tcMar>
+            <w:vAlign w:val="center"/>
+            <w:hideMark/>
+          </w:tcPr>
+          <w:p>
+            <w:pPr>
+              <w:spacing w:after="0" w:line="240" w:lineRule="auto"/>
+              <w:jc w:val="center"/>
+              <w:rPr>
+                <w:rFonts w:eastAsia="Times New Roman" w:cstheme="minorHAnsi"/>
+                <w:b/>
+                <w:bCs/>
+                <w:color w:val="333333"/>
+                <w:lang w:eastAsia="pl-PL"/>
+              </w:rPr>
+            </w:pPr>
+            <w:r>
+              <w:rPr>
+                <w:rFonts w:eastAsia="Times New Roman" w:cstheme="minorHAnsi"/>
+                <w:b/>
+                <w:bCs/>
+                <w:color w:val="333333"/>
+                <w:lang w:eastAsia="pl-PL"/>
+              </w:rPr>
+              <w:t>Warunki końcowe dla sukcesu:</w:t>
+            </w:r>
+          </w:p>
+        </w:tc>
+        <w:tc>
+          <w:tcPr>
+            <w:tcW w:w="0" w:type="auto"/>
+            <w:tcBorders>
+              <w:top w:val="single" w:sz="6" w:space="0" w:color="CCCCCC"/>
+              <w:left w:val="single" w:sz="6" w:space="0" w:color="CCCCCC"/>
+              <w:bottom w:val="single" w:sz="6" w:space="0" w:color="CCCCCC"/>
+              <w:right w:val="single" w:sz="6" w:space="0" w:color="CCCCCC"/>
+            </w:tcBorders>
+            <w:shd w:val="clear" w:color="auto" w:fill="FFFFFF"/>
+            <w:tcMar>
+              <w:top w:w="50" w:type="dxa"/>
+              <w:left w:w="50" w:type="dxa"/>
+              <w:bottom w:w="50" w:type="dxa"/>
+              <w:right w:w="50" w:type="dxa"/>
+            </w:tcMar>
+            <w:vAlign w:val="center"/>
+            <w:hideMark/>
+          </w:tcPr>
+          <w:p>
+            <w:pPr>
+              <w:spacing w:after="0" w:line="240" w:lineRule="auto"/>
+              <w:jc w:val="both"/>
+              <w:rPr>
+                <w:rFonts w:eastAsia="Times New Roman" w:cstheme="minorHAnsi"/>
+                <w:color w:val="333333"/>
+                <w:lang w:eastAsia="pl-PL"/>
+              </w:rPr>
+            </w:pPr>
+            <w:r>
+              <w:rPr>
+                <w:rFonts w:eastAsia="Times New Roman" w:cstheme="minorHAnsi"/>
+                <w:color w:val="333333"/>
+                <w:lang w:eastAsia="pl-PL"/>
+              </w:rPr>
+              <w:t>Reklamacja zostaje zapisana</w:t>
+            </w:r>
+            <w:r>
+              <w:rPr>
+                <w:rFonts w:eastAsia="Times New Roman" w:cstheme="minorHAnsi"/>
+                <w:color w:val="333333"/>
+                <w:lang w:eastAsia="pl-PL"/>
+              </w:rPr>
+              <w:t xml:space="preserve"> w bazie danych. Użytkownik zostaje powiadomiony o sukcesie</w:t>
+            </w:r>
+          </w:p>
+        </w:tc>
+      </w:tr>
+      <w:tr>
+        <w:tc>
+          <w:tcPr>
+            <w:tcW w:w="0" w:type="auto"/>
+            <w:tcBorders>
+              <w:top w:val="single" w:sz="6" w:space="0" w:color="CCCCCC"/>
+              <w:left w:val="single" w:sz="6" w:space="0" w:color="CCCCCC"/>
+              <w:bottom w:val="single" w:sz="6" w:space="0" w:color="CCCCCC"/>
+              <w:right w:val="single" w:sz="6" w:space="0" w:color="CCCCCC"/>
+            </w:tcBorders>
+            <w:shd w:val="clear" w:color="auto" w:fill="DEE7EC"/>
+            <w:tcMar>
+              <w:top w:w="50" w:type="dxa"/>
+              <w:left w:w="50" w:type="dxa"/>
+              <w:bottom w:w="50" w:type="dxa"/>
+              <w:right w:w="50" w:type="dxa"/>
+            </w:tcMar>
+            <w:vAlign w:val="center"/>
+            <w:hideMark/>
+          </w:tcPr>
+          <w:p>
+            <w:pPr>
+              <w:spacing w:after="0" w:line="240" w:lineRule="auto"/>
+              <w:jc w:val="center"/>
+              <w:rPr>
+                <w:rFonts w:eastAsia="Times New Roman" w:cstheme="minorHAnsi"/>
+                <w:b/>
+                <w:bCs/>
+                <w:color w:val="333333"/>
+                <w:lang w:eastAsia="pl-PL"/>
+              </w:rPr>
+            </w:pPr>
+            <w:r>
+              <w:rPr>
+                <w:rFonts w:eastAsia="Times New Roman" w:cstheme="minorHAnsi"/>
+                <w:b/>
+                <w:bCs/>
+                <w:color w:val="333333"/>
+                <w:lang w:eastAsia="pl-PL"/>
+              </w:rPr>
+              <w:t>Warunki końcowe dla niepowodzenia:</w:t>
+            </w:r>
+          </w:p>
+        </w:tc>
+        <w:tc>
+          <w:tcPr>
+            <w:tcW w:w="0" w:type="auto"/>
+            <w:tcBorders>
+              <w:top w:val="single" w:sz="6" w:space="0" w:color="CCCCCC"/>
+              <w:left w:val="single" w:sz="6" w:space="0" w:color="CCCCCC"/>
+              <w:bottom w:val="single" w:sz="6" w:space="0" w:color="CCCCCC"/>
+              <w:right w:val="single" w:sz="6" w:space="0" w:color="CCCCCC"/>
+            </w:tcBorders>
+            <w:shd w:val="clear" w:color="auto" w:fill="FFFFFF"/>
+            <w:tcMar>
+              <w:top w:w="50" w:type="dxa"/>
+              <w:left w:w="50" w:type="dxa"/>
+              <w:bottom w:w="50" w:type="dxa"/>
+              <w:right w:w="50" w:type="dxa"/>
+            </w:tcMar>
+            <w:vAlign w:val="center"/>
+            <w:hideMark/>
+          </w:tcPr>
+          <w:p>
+            <w:pPr>
+              <w:spacing w:after="0" w:line="240" w:lineRule="auto"/>
+              <w:jc w:val="both"/>
+              <w:rPr>
+                <w:rFonts w:eastAsia="Times New Roman" w:cstheme="minorHAnsi"/>
+                <w:color w:val="333333"/>
+                <w:lang w:eastAsia="pl-PL"/>
+              </w:rPr>
+            </w:pPr>
+            <w:r>
+              <w:rPr>
+                <w:rFonts w:eastAsia="Times New Roman" w:cstheme="minorHAnsi"/>
+                <w:color w:val="333333"/>
+                <w:lang w:eastAsia="pl-PL"/>
+              </w:rPr>
+              <w:t>Użytkownik zostaje powiadomiony o niepowodzeniu i przyczynach niepowodzenia.</w:t>
+            </w:r>
+          </w:p>
+        </w:tc>
+      </w:tr>
+    </w:tbl>
+    <w:p>
+      <w:pPr>
+        <w:rPr>
+          <w:rFonts w:cstheme="minorHAnsi"/>
+        </w:rPr>
+      </w:pPr>
+    </w:p>
+    <w:tbl>
+      <w:tblPr>
+        <w:tblW w:w="0" w:type="auto"/>
+        <w:shd w:val="clear" w:color="auto" w:fill="FFFFFF"/>
+        <w:tblCellMar>
+          <w:left w:w="0" w:type="dxa"/>
+          <w:right w:w="0" w:type="dxa"/>
+        </w:tblCellMar>
+        <w:tblLook w:val="04A0"/>
+      </w:tblPr>
+      <w:tblGrid>
+        <w:gridCol w:w="1837"/>
+      </w:tblGrid>
+      <w:tr>
+        <w:tc>
+          <w:tcPr>
+            <w:tcW w:w="0" w:type="auto"/>
+            <w:tcBorders>
+              <w:top w:val="single" w:sz="6" w:space="0" w:color="CCCCCC"/>
+              <w:left w:val="single" w:sz="6" w:space="0" w:color="CCCCCC"/>
+              <w:bottom w:val="single" w:sz="6" w:space="0" w:color="CCCCCC"/>
+              <w:right w:val="single" w:sz="6" w:space="0" w:color="CCCCCC"/>
+            </w:tcBorders>
+            <w:shd w:val="clear" w:color="auto" w:fill="DEE7EC"/>
+            <w:tcMar>
+              <w:top w:w="50" w:type="dxa"/>
+              <w:left w:w="50" w:type="dxa"/>
+              <w:bottom w:w="50" w:type="dxa"/>
+              <w:right w:w="50" w:type="dxa"/>
+            </w:tcMar>
+            <w:vAlign w:val="center"/>
+            <w:hideMark/>
+          </w:tcPr>
+          <w:p>
+            <w:pPr>
+              <w:spacing w:after="0" w:line="240" w:lineRule="auto"/>
+              <w:jc w:val="center"/>
+              <w:rPr>
+                <w:rFonts w:eastAsia="Times New Roman" w:cstheme="minorHAnsi"/>
+                <w:b/>
+                <w:bCs/>
+                <w:lang w:eastAsia="pl-PL"/>
+              </w:rPr>
+            </w:pPr>
+            <w:r>
+              <w:rPr>
+                <w:rFonts w:eastAsia="Times New Roman" w:cstheme="minorHAnsi"/>
+                <w:b/>
+                <w:bCs/>
+                <w:lang w:eastAsia="pl-PL"/>
+              </w:rPr>
+              <w:t>Scenariusz główny:</w:t>
+            </w:r>
+          </w:p>
+        </w:tc>
+      </w:tr>
+    </w:tbl>
+    <w:p>
+      <w:pPr>
+        <w:pStyle w:val="Akapitzlist"/>
+        <w:numPr>
+          <w:ilvl w:val="0"/>
+          <w:numId w:val="7"/>
+        </w:numPr>
+        <w:shd w:val="clear" w:color="auto" w:fill="FFFFFF"/>
+        <w:spacing w:after="240" w:line="240" w:lineRule="auto"/>
+        <w:jc w:val="both"/>
+        <w:rPr>
+          <w:rFonts w:eastAsia="Times New Roman" w:cstheme="minorHAnsi"/>
+          <w:color w:val="333333"/>
+          <w:lang w:eastAsia="pl-PL"/>
+        </w:rPr>
+      </w:pPr>
+      <w:r>
+        <w:rPr>
+          <w:rFonts w:eastAsia="Times New Roman" w:cstheme="minorHAnsi"/>
+          <w:color w:val="333333"/>
+          <w:lang w:eastAsia="pl-PL"/>
+        </w:rPr>
+        <w:t>Uży</w:t>
+      </w:r>
+      <w:r>
+        <w:rPr>
+          <w:rFonts w:eastAsia="Times New Roman" w:cstheme="minorHAnsi"/>
+          <w:color w:val="333333"/>
+          <w:lang w:eastAsia="pl-PL"/>
+        </w:rPr>
+        <w:t>tkownik przechodzi na zakładkę ‘O</w:t>
+      </w:r>
+      <w:r>
+        <w:rPr>
+          <w:rFonts w:eastAsia="Times New Roman" w:cstheme="minorHAnsi"/>
+          <w:color w:val="333333"/>
+          <w:lang w:eastAsia="pl-PL"/>
+        </w:rPr>
+        <w:t>rders</w:t>
+      </w:r>
+      <w:r>
+        <w:rPr>
+          <w:rFonts w:eastAsia="Times New Roman" w:cstheme="minorHAnsi"/>
+          <w:color w:val="333333"/>
+          <w:lang w:eastAsia="pl-PL"/>
+        </w:rPr>
+        <w:t>’</w:t>
+      </w:r>
+    </w:p>
+    <w:p>
+      <w:pPr>
+        <w:pStyle w:val="Akapitzlist"/>
+        <w:numPr>
+          <w:ilvl w:val="0"/>
+          <w:numId w:val="7"/>
+        </w:numPr>
+        <w:shd w:val="clear" w:color="auto" w:fill="FFFFFF"/>
+        <w:spacing w:after="240" w:line="240" w:lineRule="auto"/>
+        <w:jc w:val="both"/>
+        <w:rPr>
+          <w:rFonts w:eastAsia="Times New Roman" w:cstheme="minorHAnsi"/>
+          <w:color w:val="333333"/>
+          <w:lang w:eastAsia="pl-PL"/>
+        </w:rPr>
+      </w:pPr>
+      <w:r>
+        <w:rPr>
+          <w:rFonts w:eastAsia="Times New Roman" w:cstheme="minorHAnsi"/>
+          <w:color w:val="333333"/>
+          <w:lang w:eastAsia="pl-PL"/>
+        </w:rPr>
+        <w:t>Użytkownik wybiera opcję ‘Complain’</w:t>
+      </w:r>
+    </w:p>
+    <w:p>
+      <w:pPr>
+        <w:pStyle w:val="Akapitzlist"/>
+        <w:numPr>
+          <w:ilvl w:val="0"/>
+          <w:numId w:val="7"/>
+        </w:numPr>
+        <w:shd w:val="clear" w:color="auto" w:fill="FFFFFF"/>
+        <w:spacing w:after="240" w:line="240" w:lineRule="auto"/>
+        <w:jc w:val="both"/>
+        <w:rPr>
+          <w:rFonts w:eastAsia="Times New Roman" w:cstheme="minorHAnsi"/>
+          <w:color w:val="333333"/>
+          <w:lang w:eastAsia="pl-PL"/>
+        </w:rPr>
+      </w:pPr>
+      <w:r>
+        <w:rPr>
+          <w:rFonts w:eastAsia="Times New Roman" w:cstheme="minorHAnsi"/>
+          <w:color w:val="333333"/>
+          <w:lang w:eastAsia="pl-PL"/>
+        </w:rPr>
+        <w:t>System otwiera podstronę ‘Complain’</w:t>
+      </w:r>
+    </w:p>
+    <w:p>
+      <w:pPr>
+        <w:pStyle w:val="Akapitzlist"/>
+        <w:numPr>
+          <w:ilvl w:val="0"/>
+          <w:numId w:val="7"/>
+        </w:numPr>
+        <w:shd w:val="clear" w:color="auto" w:fill="FFFFFF"/>
+        <w:spacing w:after="240" w:line="240" w:lineRule="auto"/>
+        <w:jc w:val="both"/>
+        <w:rPr>
+          <w:rFonts w:eastAsia="Times New Roman" w:cstheme="minorHAnsi"/>
+          <w:color w:val="333333"/>
+          <w:lang w:eastAsia="pl-PL"/>
+        </w:rPr>
+      </w:pPr>
+      <w:r>
+        <w:rPr>
+          <w:rFonts w:eastAsia="Times New Roman" w:cstheme="minorHAnsi"/>
+          <w:color w:val="333333"/>
+          <w:lang w:eastAsia="pl-PL"/>
+        </w:rPr>
+        <w:t>Użytkownik wprowadza dane w polu ‘Letter of complain’</w:t>
+      </w:r>
+    </w:p>
+    <w:p>
+      <w:pPr>
+        <w:pStyle w:val="Akapitzlist"/>
+        <w:numPr>
+          <w:ilvl w:val="0"/>
+          <w:numId w:val="7"/>
+        </w:numPr>
+        <w:shd w:val="clear" w:color="auto" w:fill="FFFFFF"/>
+        <w:spacing w:after="240" w:line="240" w:lineRule="auto"/>
+        <w:jc w:val="both"/>
+        <w:rPr>
+          <w:rFonts w:eastAsia="Times New Roman" w:cstheme="minorHAnsi"/>
+          <w:color w:val="333333"/>
+          <w:lang w:eastAsia="pl-PL"/>
+        </w:rPr>
+      </w:pPr>
+      <w:r>
+        <w:rPr>
+          <w:rFonts w:eastAsia="Times New Roman" w:cstheme="minorHAnsi"/>
+          <w:color w:val="333333"/>
+          <w:lang w:eastAsia="pl-PL"/>
+        </w:rPr>
+        <w:t>System weryfikuje dane (czy wprowadzono minimum 10 znaków)</w:t>
+      </w:r>
+    </w:p>
+    <w:p>
+      <w:pPr>
+        <w:pStyle w:val="Akapitzlist"/>
+        <w:numPr>
+          <w:ilvl w:val="0"/>
+          <w:numId w:val="7"/>
+        </w:numPr>
+        <w:shd w:val="clear" w:color="auto" w:fill="FFFFFF"/>
+        <w:spacing w:after="0" w:line="240" w:lineRule="auto"/>
+        <w:jc w:val="both"/>
+        <w:rPr>
+          <w:rFonts w:eastAsia="Times New Roman" w:cstheme="minorHAnsi"/>
+          <w:color w:val="333333"/>
+          <w:lang w:eastAsia="pl-PL"/>
+        </w:rPr>
+      </w:pPr>
+      <w:r>
+        <w:rPr>
+          <w:rFonts w:eastAsia="Times New Roman" w:cstheme="minorHAnsi"/>
+          <w:color w:val="333333"/>
+          <w:lang w:eastAsia="pl-PL"/>
+        </w:rPr>
+        <w:t xml:space="preserve">System wyświetla powiadomienie o udanej </w:t>
+      </w:r>
+      <w:r>
+        <w:rPr>
+          <w:rFonts w:eastAsia="Times New Roman" w:cstheme="minorHAnsi"/>
+          <w:color w:val="333333"/>
+          <w:lang w:eastAsia="pl-PL"/>
+        </w:rPr>
+        <w:t>reklamacji</w:t>
+      </w:r>
+    </w:p>
+    <w:p>
+      <w:pPr>
+        <w:shd w:val="clear" w:color="auto" w:fill="FFFFFF"/>
+        <w:spacing w:after="0" w:line="240" w:lineRule="auto"/>
+        <w:jc w:val="both"/>
+        <w:rPr>
+          <w:rFonts w:eastAsia="Times New Roman" w:cstheme="minorHAnsi"/>
+          <w:color w:val="333333"/>
+          <w:lang w:eastAsia="pl-PL"/>
+        </w:rPr>
+      </w:pPr>
+    </w:p>
+    <w:tbl>
+      <w:tblPr>
+        <w:tblW w:w="0" w:type="auto"/>
+        <w:shd w:val="clear" w:color="auto" w:fill="FFFFFF"/>
+        <w:tblCellMar>
+          <w:left w:w="0" w:type="dxa"/>
+          <w:right w:w="0" w:type="dxa"/>
+        </w:tblCellMar>
+        <w:tblLook w:val="04A0"/>
+      </w:tblPr>
+      <w:tblGrid>
+        <w:gridCol w:w="2391"/>
+      </w:tblGrid>
+      <w:tr>
+        <w:tc>
+          <w:tcPr>
+            <w:tcW w:w="0" w:type="auto"/>
+            <w:tcBorders>
+              <w:top w:val="single" w:sz="6" w:space="0" w:color="CCCCCC"/>
+              <w:left w:val="single" w:sz="6" w:space="0" w:color="CCCCCC"/>
+              <w:bottom w:val="single" w:sz="6" w:space="0" w:color="CCCCCC"/>
+              <w:right w:val="single" w:sz="6" w:space="0" w:color="CCCCCC"/>
+            </w:tcBorders>
+            <w:shd w:val="clear" w:color="auto" w:fill="DEE7EC"/>
+            <w:tcMar>
+              <w:top w:w="50" w:type="dxa"/>
+              <w:left w:w="50" w:type="dxa"/>
+              <w:bottom w:w="50" w:type="dxa"/>
+              <w:right w:w="50" w:type="dxa"/>
+            </w:tcMar>
+            <w:vAlign w:val="center"/>
+            <w:hideMark/>
+          </w:tcPr>
+          <w:p>
+            <w:pPr>
+              <w:spacing w:after="0" w:line="240" w:lineRule="auto"/>
+              <w:jc w:val="center"/>
+              <w:rPr>
+                <w:rFonts w:eastAsia="Times New Roman" w:cstheme="minorHAnsi"/>
+                <w:b/>
+                <w:bCs/>
+                <w:lang w:eastAsia="pl-PL"/>
+              </w:rPr>
+            </w:pPr>
+            <w:r>
+              <w:rPr>
+                <w:rFonts w:eastAsia="Times New Roman" w:cstheme="minorHAnsi"/>
+                <w:b/>
+                <w:bCs/>
+                <w:lang w:eastAsia="pl-PL"/>
+              </w:rPr>
+              <w:t>Scenariusz alternatywny:</w:t>
+            </w:r>
+          </w:p>
+        </w:tc>
+      </w:tr>
+    </w:tbl>
+    <w:p>
+      <w:pPr>
+        <w:shd w:val="clear" w:color="auto" w:fill="FFFFFF"/>
+        <w:spacing w:after="240" w:line="240" w:lineRule="auto"/>
+        <w:jc w:val="both"/>
+        <w:rPr>
+          <w:rFonts w:eastAsia="Times New Roman" w:cstheme="minorHAnsi"/>
+          <w:color w:val="333333"/>
+          <w:lang w:eastAsia="pl-PL"/>
+        </w:rPr>
+      </w:pPr>
+      <w:r>
+        <w:rPr>
+          <w:rFonts w:eastAsia="Times New Roman" w:cstheme="minorHAnsi"/>
+          <w:color w:val="333333"/>
+          <w:lang w:eastAsia="pl-PL"/>
+        </w:rPr>
+        <w:lastRenderedPageBreak/>
+        <w:t>5</w:t>
+      </w:r>
+      <w:r>
+        <w:rPr>
+          <w:rFonts w:eastAsia="Times New Roman" w:cstheme="minorHAnsi"/>
+          <w:color w:val="333333"/>
+          <w:lang w:eastAsia="pl-PL"/>
+        </w:rPr>
+        <w:t>.a. Nie wprowadzono wymaganych danych</w:t>
+      </w:r>
+    </w:p>
+    <w:p>
+      <w:pPr>
+        <w:shd w:val="clear" w:color="auto" w:fill="FFFFFF"/>
+        <w:spacing w:after="240" w:line="240" w:lineRule="auto"/>
+        <w:jc w:val="both"/>
+        <w:rPr>
+          <w:rFonts w:eastAsia="Times New Roman" w:cstheme="minorHAnsi"/>
+          <w:color w:val="333333"/>
+          <w:lang w:eastAsia="pl-PL"/>
+        </w:rPr>
+      </w:pPr>
+      <w:r>
+        <w:rPr>
+          <w:rFonts w:eastAsia="Times New Roman" w:cstheme="minorHAnsi"/>
+          <w:color w:val="333333"/>
+          <w:lang w:eastAsia="pl-PL"/>
+        </w:rPr>
+        <w:t>5</w:t>
+      </w:r>
+      <w:r>
+        <w:rPr>
+          <w:rFonts w:eastAsia="Times New Roman" w:cstheme="minorHAnsi"/>
+          <w:color w:val="333333"/>
+          <w:lang w:eastAsia="pl-PL"/>
+        </w:rPr>
+        <w:t xml:space="preserve">a.1 System wyświetla </w:t>
+      </w:r>
+      <w:r>
+        <w:rPr>
+          <w:rFonts w:eastAsia="Times New Roman" w:cstheme="minorHAnsi"/>
+          <w:color w:val="333333"/>
+          <w:lang w:eastAsia="pl-PL"/>
+        </w:rPr>
+        <w:t>ponownie formularz zaznaczając ile znaków należy wprowadzić</w:t>
+      </w:r>
+    </w:p>
+    <w:p>
+      <w:pPr>
+        <w:shd w:val="clear" w:color="auto" w:fill="FFFFFF"/>
+        <w:spacing w:after="240" w:line="240" w:lineRule="auto"/>
+        <w:jc w:val="both"/>
+        <w:rPr>
+          <w:rFonts w:eastAsia="Times New Roman" w:cstheme="minorHAnsi"/>
+          <w:color w:val="333333"/>
+          <w:lang w:eastAsia="pl-PL"/>
+        </w:rPr>
+      </w:pPr>
+      <w:r>
+        <w:rPr>
+          <w:rFonts w:eastAsia="Times New Roman" w:cstheme="minorHAnsi"/>
+          <w:color w:val="333333"/>
+          <w:lang w:eastAsia="pl-PL"/>
+        </w:rPr>
+        <w:t>5</w:t>
+      </w:r>
+      <w:r>
+        <w:rPr>
+          <w:rFonts w:eastAsia="Times New Roman" w:cstheme="minorHAnsi"/>
+          <w:color w:val="333333"/>
+          <w:lang w:eastAsia="pl-PL"/>
+        </w:rPr>
+        <w:t>.</w:t>
+      </w:r>
+      <w:r>
+        <w:rPr>
+          <w:rFonts w:eastAsia="Times New Roman" w:cstheme="minorHAnsi"/>
+          <w:color w:val="333333"/>
+          <w:lang w:eastAsia="pl-PL"/>
+        </w:rPr>
+        <w:t>a.2 Następuje powrót do punktu 4</w:t>
+      </w:r>
+      <w:r>
+        <w:rPr>
+          <w:rFonts w:eastAsia="Times New Roman" w:cstheme="minorHAnsi"/>
+          <w:color w:val="333333"/>
+          <w:lang w:eastAsia="pl-PL"/>
+        </w:rPr>
+        <w:t xml:space="preserve"> scenariusza głównego</w:t>
+      </w:r>
+    </w:p>
+    <w:p>
+      <w:pPr>
+        <w:shd w:val="clear" w:color="auto" w:fill="FFFFFF"/>
+        <w:spacing w:after="0" w:line="240" w:lineRule="auto"/>
+        <w:jc w:val="both"/>
+        <w:rPr>
+          <w:rFonts w:eastAsia="Times New Roman" w:cstheme="minorHAnsi"/>
+          <w:color w:val="333333"/>
+          <w:lang w:eastAsia="pl-PL"/>
+        </w:rPr>
+      </w:pPr>
+    </w:p>
+    <w:p>
+      <w:pPr>
+        <w:shd w:val="clear" w:color="auto" w:fill="FFFFFF"/>
+        <w:spacing w:after="0" w:line="240" w:lineRule="auto"/>
+        <w:jc w:val="both"/>
+        <w:rPr>
+          <w:rFonts w:eastAsia="Times New Roman" w:cstheme="minorHAnsi"/>
+          <w:color w:val="333333"/>
+          <w:lang w:eastAsia="pl-PL"/>
+        </w:rPr>
+      </w:pPr>
+    </w:p>
+    <w:p>
+      <w:pPr>
+        <w:shd w:val="clear" w:color="auto" w:fill="FFFFFF"/>
+        <w:spacing w:after="0" w:line="240" w:lineRule="auto"/>
+        <w:jc w:val="both"/>
+        <w:rPr>
+          <w:rFonts w:eastAsia="Times New Roman" w:cstheme="minorHAnsi"/>
+          <w:color w:val="333333"/>
+          <w:lang w:eastAsia="pl-PL"/>
+        </w:rPr>
+      </w:pPr>
+    </w:p>
+    <w:p>
+      <w:pPr>
+        <w:rPr>
+          <w:b/>
+        </w:rPr>
+      </w:pPr>
+      <w:r>
+        <w:rPr>
+          <w:b/>
+        </w:rPr>
+        <w:t>NEWSLETTER</w:t>
+      </w:r>
+    </w:p>
+    <w:tbl>
+      <w:tblPr>
+        <w:tblW w:w="0" w:type="auto"/>
+        <w:shd w:val="clear" w:color="auto" w:fill="FFFFFF"/>
+        <w:tblCellMar>
+          <w:left w:w="0" w:type="dxa"/>
+          <w:right w:w="0" w:type="dxa"/>
+        </w:tblCellMar>
+        <w:tblLook w:val="04A0"/>
+      </w:tblPr>
+      <w:tblGrid>
+        <w:gridCol w:w="2307"/>
+        <w:gridCol w:w="6865"/>
+      </w:tblGrid>
+      <w:tr>
+        <w:tc>
+          <w:tcPr>
+            <w:tcW w:w="0" w:type="auto"/>
+            <w:tcBorders>
+              <w:top w:val="single" w:sz="6" w:space="0" w:color="CCCCCC"/>
+              <w:left w:val="single" w:sz="6" w:space="0" w:color="CCCCCC"/>
+              <w:bottom w:val="single" w:sz="6" w:space="0" w:color="CCCCCC"/>
+              <w:right w:val="single" w:sz="6" w:space="0" w:color="CCCCCC"/>
+            </w:tcBorders>
+            <w:shd w:val="clear" w:color="auto" w:fill="DEE7EC"/>
+            <w:tcMar>
+              <w:top w:w="50" w:type="dxa"/>
+              <w:left w:w="50" w:type="dxa"/>
+              <w:bottom w:w="50" w:type="dxa"/>
+              <w:right w:w="50" w:type="dxa"/>
+            </w:tcMar>
+            <w:vAlign w:val="center"/>
+            <w:hideMark/>
+          </w:tcPr>
+          <w:p>
+            <w:pPr>
+              <w:spacing w:after="0" w:line="240" w:lineRule="auto"/>
+              <w:jc w:val="center"/>
+              <w:rPr>
+                <w:rFonts w:eastAsia="Times New Roman" w:cstheme="minorHAnsi"/>
+                <w:b/>
+                <w:bCs/>
+                <w:color w:val="333333"/>
+                <w:lang w:eastAsia="pl-PL"/>
+              </w:rPr>
+            </w:pPr>
+            <w:r>
+              <w:rPr>
+                <w:rFonts w:eastAsia="Times New Roman" w:cstheme="minorHAnsi"/>
+                <w:b/>
+                <w:bCs/>
+                <w:color w:val="333333"/>
+                <w:lang w:eastAsia="pl-PL"/>
+              </w:rPr>
+              <w:t>Aktorzy:</w:t>
+            </w:r>
+          </w:p>
+        </w:tc>
+        <w:tc>
+          <w:tcPr>
+            <w:tcW w:w="0" w:type="auto"/>
+            <w:tcBorders>
+              <w:top w:val="single" w:sz="6" w:space="0" w:color="CCCCCC"/>
+              <w:left w:val="single" w:sz="6" w:space="0" w:color="CCCCCC"/>
+              <w:bottom w:val="single" w:sz="6" w:space="0" w:color="CCCCCC"/>
+              <w:right w:val="single" w:sz="6" w:space="0" w:color="CCCCCC"/>
+            </w:tcBorders>
+            <w:shd w:val="clear" w:color="auto" w:fill="FFFFFF"/>
+            <w:tcMar>
+              <w:top w:w="50" w:type="dxa"/>
+              <w:left w:w="50" w:type="dxa"/>
+              <w:bottom w:w="50" w:type="dxa"/>
+              <w:right w:w="50" w:type="dxa"/>
+            </w:tcMar>
+            <w:vAlign w:val="center"/>
+            <w:hideMark/>
+          </w:tcPr>
+          <w:p>
+            <w:pPr>
+              <w:spacing w:after="0" w:line="240" w:lineRule="auto"/>
+              <w:jc w:val="both"/>
+              <w:rPr>
+                <w:rFonts w:eastAsia="Times New Roman" w:cstheme="minorHAnsi"/>
+                <w:color w:val="333333"/>
+                <w:lang w:eastAsia="pl-PL"/>
+              </w:rPr>
+            </w:pPr>
+            <w:r>
+              <w:rPr>
+                <w:rFonts w:eastAsia="Times New Roman" w:cstheme="minorHAnsi"/>
+                <w:color w:val="333333"/>
+                <w:lang w:eastAsia="pl-PL"/>
+              </w:rPr>
+              <w:t>Użytkownik</w:t>
+            </w:r>
+          </w:p>
+        </w:tc>
+      </w:tr>
+      <w:tr>
+        <w:tc>
+          <w:tcPr>
+            <w:tcW w:w="0" w:type="auto"/>
+            <w:tcBorders>
+              <w:top w:val="single" w:sz="6" w:space="0" w:color="CCCCCC"/>
+              <w:left w:val="single" w:sz="6" w:space="0" w:color="CCCCCC"/>
+              <w:bottom w:val="single" w:sz="6" w:space="0" w:color="CCCCCC"/>
+              <w:right w:val="single" w:sz="6" w:space="0" w:color="CCCCCC"/>
+            </w:tcBorders>
+            <w:shd w:val="clear" w:color="auto" w:fill="DEE7EC"/>
+            <w:tcMar>
+              <w:top w:w="50" w:type="dxa"/>
+              <w:left w:w="50" w:type="dxa"/>
+              <w:bottom w:w="50" w:type="dxa"/>
+              <w:right w:w="50" w:type="dxa"/>
+            </w:tcMar>
+            <w:vAlign w:val="center"/>
+            <w:hideMark/>
+          </w:tcPr>
+          <w:p>
+            <w:pPr>
+              <w:spacing w:after="0" w:line="240" w:lineRule="auto"/>
+              <w:jc w:val="center"/>
+              <w:rPr>
+                <w:rFonts w:eastAsia="Times New Roman" w:cstheme="minorHAnsi"/>
+                <w:b/>
+                <w:bCs/>
+                <w:color w:val="333333"/>
+                <w:lang w:eastAsia="pl-PL"/>
+              </w:rPr>
+            </w:pPr>
+            <w:r>
+              <w:rPr>
+                <w:rFonts w:eastAsia="Times New Roman" w:cstheme="minorHAnsi"/>
+                <w:b/>
+                <w:bCs/>
+                <w:color w:val="333333"/>
+                <w:lang w:eastAsia="pl-PL"/>
+              </w:rPr>
+              <w:t>Zakres:</w:t>
+            </w:r>
+          </w:p>
+        </w:tc>
+        <w:tc>
+          <w:tcPr>
+            <w:tcW w:w="0" w:type="auto"/>
+            <w:tcBorders>
+              <w:top w:val="single" w:sz="6" w:space="0" w:color="CCCCCC"/>
+              <w:left w:val="single" w:sz="6" w:space="0" w:color="CCCCCC"/>
+              <w:bottom w:val="single" w:sz="6" w:space="0" w:color="CCCCCC"/>
+              <w:right w:val="single" w:sz="6" w:space="0" w:color="CCCCCC"/>
+            </w:tcBorders>
+            <w:shd w:val="clear" w:color="auto" w:fill="FFFFFF"/>
+            <w:tcMar>
+              <w:top w:w="50" w:type="dxa"/>
+              <w:left w:w="50" w:type="dxa"/>
+              <w:bottom w:w="50" w:type="dxa"/>
+              <w:right w:w="50" w:type="dxa"/>
+            </w:tcMar>
+            <w:vAlign w:val="center"/>
+            <w:hideMark/>
+          </w:tcPr>
+          <w:p>
+            <w:pPr>
+              <w:spacing w:after="0" w:line="240" w:lineRule="auto"/>
+              <w:jc w:val="both"/>
+              <w:rPr>
+                <w:rFonts w:eastAsia="Times New Roman" w:cstheme="minorHAnsi"/>
+                <w:color w:val="333333"/>
+                <w:lang w:eastAsia="pl-PL"/>
+              </w:rPr>
+            </w:pPr>
+            <w:r>
+              <w:rPr>
+                <w:rFonts w:eastAsia="Times New Roman" w:cstheme="minorHAnsi"/>
+                <w:color w:val="333333"/>
+                <w:lang w:eastAsia="pl-PL"/>
+              </w:rPr>
+              <w:t>Sklep internetowy</w:t>
+            </w:r>
+          </w:p>
+        </w:tc>
+      </w:tr>
+      <w:tr>
+        <w:tc>
+          <w:tcPr>
+            <w:tcW w:w="0" w:type="auto"/>
+            <w:tcBorders>
+              <w:top w:val="single" w:sz="6" w:space="0" w:color="CCCCCC"/>
+              <w:left w:val="single" w:sz="6" w:space="0" w:color="CCCCCC"/>
+              <w:bottom w:val="single" w:sz="6" w:space="0" w:color="CCCCCC"/>
+              <w:right w:val="single" w:sz="6" w:space="0" w:color="CCCCCC"/>
+            </w:tcBorders>
+            <w:shd w:val="clear" w:color="auto" w:fill="DEE7EC"/>
+            <w:tcMar>
+              <w:top w:w="50" w:type="dxa"/>
+              <w:left w:w="50" w:type="dxa"/>
+              <w:bottom w:w="50" w:type="dxa"/>
+              <w:right w:w="50" w:type="dxa"/>
+            </w:tcMar>
+            <w:vAlign w:val="center"/>
+            <w:hideMark/>
+          </w:tcPr>
+          <w:p>
+            <w:pPr>
+              <w:spacing w:after="0" w:line="240" w:lineRule="auto"/>
+              <w:jc w:val="center"/>
+              <w:rPr>
+                <w:rFonts w:eastAsia="Times New Roman" w:cstheme="minorHAnsi"/>
+                <w:b/>
+                <w:bCs/>
+                <w:color w:val="333333"/>
+                <w:lang w:eastAsia="pl-PL"/>
+              </w:rPr>
+            </w:pPr>
+            <w:r>
+              <w:rPr>
+                <w:rFonts w:eastAsia="Times New Roman" w:cstheme="minorHAnsi"/>
+                <w:b/>
+                <w:bCs/>
+                <w:color w:val="333333"/>
+                <w:lang w:eastAsia="pl-PL"/>
+              </w:rPr>
+              <w:t>Poziom:</w:t>
+            </w:r>
+          </w:p>
+        </w:tc>
+        <w:tc>
+          <w:tcPr>
+            <w:tcW w:w="0" w:type="auto"/>
+            <w:tcBorders>
+              <w:top w:val="single" w:sz="6" w:space="0" w:color="CCCCCC"/>
+              <w:left w:val="single" w:sz="6" w:space="0" w:color="CCCCCC"/>
+              <w:bottom w:val="single" w:sz="6" w:space="0" w:color="CCCCCC"/>
+              <w:right w:val="single" w:sz="6" w:space="0" w:color="CCCCCC"/>
+            </w:tcBorders>
+            <w:shd w:val="clear" w:color="auto" w:fill="FFFFFF"/>
+            <w:tcMar>
+              <w:top w:w="50" w:type="dxa"/>
+              <w:left w:w="50" w:type="dxa"/>
+              <w:bottom w:w="50" w:type="dxa"/>
+              <w:right w:w="50" w:type="dxa"/>
+            </w:tcMar>
+            <w:vAlign w:val="center"/>
+            <w:hideMark/>
+          </w:tcPr>
+          <w:p>
+            <w:pPr>
+              <w:spacing w:after="0" w:line="240" w:lineRule="auto"/>
+              <w:jc w:val="both"/>
+              <w:rPr>
+                <w:rFonts w:eastAsia="Times New Roman" w:cstheme="minorHAnsi"/>
+                <w:color w:val="333333"/>
+                <w:lang w:eastAsia="pl-PL"/>
+              </w:rPr>
+            </w:pPr>
+            <w:r>
+              <w:rPr>
+                <w:rFonts w:eastAsia="Times New Roman" w:cstheme="minorHAnsi"/>
+                <w:color w:val="333333"/>
+                <w:lang w:eastAsia="pl-PL"/>
+              </w:rPr>
+              <w:t>Sytemowowy</w:t>
+            </w:r>
+          </w:p>
+        </w:tc>
+      </w:tr>
+      <w:tr>
+        <w:tc>
+          <w:tcPr>
+            <w:tcW w:w="0" w:type="auto"/>
+            <w:tcBorders>
+              <w:top w:val="single" w:sz="6" w:space="0" w:color="CCCCCC"/>
+              <w:left w:val="single" w:sz="6" w:space="0" w:color="CCCCCC"/>
+              <w:bottom w:val="single" w:sz="6" w:space="0" w:color="CCCCCC"/>
+              <w:right w:val="single" w:sz="6" w:space="0" w:color="CCCCCC"/>
+            </w:tcBorders>
+            <w:shd w:val="clear" w:color="auto" w:fill="DEE7EC"/>
+            <w:tcMar>
+              <w:top w:w="50" w:type="dxa"/>
+              <w:left w:w="50" w:type="dxa"/>
+              <w:bottom w:w="50" w:type="dxa"/>
+              <w:right w:w="50" w:type="dxa"/>
+            </w:tcMar>
+            <w:vAlign w:val="center"/>
+            <w:hideMark/>
+          </w:tcPr>
+          <w:p>
+            <w:pPr>
+              <w:spacing w:after="0" w:line="240" w:lineRule="auto"/>
+              <w:jc w:val="center"/>
+              <w:rPr>
+                <w:rFonts w:eastAsia="Times New Roman" w:cstheme="minorHAnsi"/>
+                <w:b/>
+                <w:bCs/>
+                <w:color w:val="333333"/>
+                <w:lang w:eastAsia="pl-PL"/>
+              </w:rPr>
+            </w:pPr>
+            <w:r>
+              <w:rPr>
+                <w:rFonts w:eastAsia="Times New Roman" w:cstheme="minorHAnsi"/>
+                <w:b/>
+                <w:bCs/>
+                <w:color w:val="333333"/>
+                <w:lang w:eastAsia="pl-PL"/>
+              </w:rPr>
+              <w:t>Udziałowcy i ich cele:</w:t>
+            </w:r>
+          </w:p>
+        </w:tc>
+        <w:tc>
+          <w:tcPr>
+            <w:tcW w:w="0" w:type="auto"/>
+            <w:tcBorders>
+              <w:top w:val="single" w:sz="6" w:space="0" w:color="CCCCCC"/>
+              <w:left w:val="single" w:sz="6" w:space="0" w:color="CCCCCC"/>
+              <w:bottom w:val="single" w:sz="6" w:space="0" w:color="CCCCCC"/>
+              <w:right w:val="single" w:sz="6" w:space="0" w:color="CCCCCC"/>
+            </w:tcBorders>
+            <w:shd w:val="clear" w:color="auto" w:fill="FFFFFF"/>
+            <w:tcMar>
+              <w:top w:w="50" w:type="dxa"/>
+              <w:left w:w="50" w:type="dxa"/>
+              <w:bottom w:w="50" w:type="dxa"/>
+              <w:right w:w="50" w:type="dxa"/>
+            </w:tcMar>
+            <w:vAlign w:val="center"/>
+            <w:hideMark/>
+          </w:tcPr>
+          <w:p>
+            <w:pPr>
+              <w:spacing w:after="0" w:line="240" w:lineRule="auto"/>
+              <w:rPr>
+                <w:rFonts w:eastAsia="Times New Roman" w:cstheme="minorHAnsi"/>
+                <w:color w:val="333333"/>
+                <w:lang w:eastAsia="pl-PL"/>
+              </w:rPr>
+            </w:pPr>
+            <w:r>
+              <w:rPr>
+                <w:rFonts w:eastAsia="Times New Roman" w:cstheme="minorHAnsi"/>
+                <w:b/>
+                <w:bCs/>
+                <w:color w:val="333333"/>
+                <w:lang w:eastAsia="pl-PL"/>
+              </w:rPr>
+              <w:t>Użytkownik</w:t>
+            </w:r>
+            <w:r>
+              <w:rPr>
+                <w:rFonts w:eastAsia="Times New Roman" w:cstheme="minorHAnsi"/>
+                <w:color w:val="333333"/>
+                <w:lang w:eastAsia="pl-PL"/>
+              </w:rPr>
+              <w:t> chce</w:t>
+            </w:r>
+            <w:r>
+              <w:rPr>
+                <w:rFonts w:eastAsia="Times New Roman" w:cstheme="minorHAnsi"/>
+                <w:color w:val="333333"/>
+                <w:lang w:eastAsia="pl-PL"/>
+              </w:rPr>
+              <w:t xml:space="preserve"> zapisać się/wypisać z newsletter’a</w:t>
+            </w:r>
+            <w:r>
+              <w:rPr>
+                <w:rFonts w:eastAsia="Times New Roman" w:cstheme="minorHAnsi"/>
+                <w:color w:val="333333"/>
+                <w:lang w:eastAsia="pl-PL"/>
+              </w:rPr>
+              <w:t>. </w:t>
+            </w:r>
+            <w:r>
+              <w:rPr>
+                <w:rFonts w:eastAsia="Times New Roman" w:cstheme="minorHAnsi"/>
+                <w:b/>
+                <w:bCs/>
+                <w:color w:val="333333"/>
+                <w:lang w:eastAsia="pl-PL"/>
+              </w:rPr>
+              <w:t>Sklep</w:t>
+            </w:r>
+            <w:r>
+              <w:rPr>
+                <w:rFonts w:eastAsia="Times New Roman" w:cstheme="minorHAnsi"/>
+                <w:color w:val="333333"/>
+                <w:lang w:eastAsia="pl-PL"/>
+              </w:rPr>
+              <w:t xml:space="preserve"> chce zebrać </w:t>
+            </w:r>
+            <w:r>
+              <w:rPr>
+                <w:rFonts w:eastAsia="Times New Roman" w:cstheme="minorHAnsi"/>
+                <w:color w:val="333333"/>
+                <w:lang w:eastAsia="pl-PL"/>
+              </w:rPr>
+              <w:t>informacje o zapisie do newsletter’a</w:t>
+            </w:r>
+          </w:p>
+        </w:tc>
+      </w:tr>
+      <w:tr>
+        <w:tc>
+          <w:tcPr>
+            <w:tcW w:w="0" w:type="auto"/>
+            <w:tcBorders>
+              <w:top w:val="single" w:sz="6" w:space="0" w:color="CCCCCC"/>
+              <w:left w:val="single" w:sz="6" w:space="0" w:color="CCCCCC"/>
+              <w:bottom w:val="single" w:sz="6" w:space="0" w:color="CCCCCC"/>
+              <w:right w:val="single" w:sz="6" w:space="0" w:color="CCCCCC"/>
+            </w:tcBorders>
+            <w:shd w:val="clear" w:color="auto" w:fill="DEE7EC"/>
+            <w:tcMar>
+              <w:top w:w="50" w:type="dxa"/>
+              <w:left w:w="50" w:type="dxa"/>
+              <w:bottom w:w="50" w:type="dxa"/>
+              <w:right w:w="50" w:type="dxa"/>
+            </w:tcMar>
+            <w:vAlign w:val="center"/>
+            <w:hideMark/>
+          </w:tcPr>
+          <w:p>
+            <w:pPr>
+              <w:spacing w:after="0" w:line="240" w:lineRule="auto"/>
+              <w:jc w:val="center"/>
+              <w:rPr>
+                <w:rFonts w:eastAsia="Times New Roman" w:cstheme="minorHAnsi"/>
+                <w:b/>
+                <w:bCs/>
+                <w:color w:val="333333"/>
+                <w:lang w:eastAsia="pl-PL"/>
+              </w:rPr>
+            </w:pPr>
+            <w:r>
+              <w:rPr>
+                <w:rFonts w:eastAsia="Times New Roman" w:cstheme="minorHAnsi"/>
+                <w:b/>
+                <w:bCs/>
+                <w:color w:val="333333"/>
+                <w:lang w:eastAsia="pl-PL"/>
+              </w:rPr>
+              <w:t>Zdarzenie wyzwalające</w:t>
+            </w:r>
+            <w:r>
+              <w:rPr>
+                <w:rFonts w:eastAsia="Times New Roman" w:cstheme="minorHAnsi"/>
+                <w:b/>
+                <w:bCs/>
+                <w:color w:val="333333"/>
+                <w:lang w:eastAsia="pl-PL"/>
+              </w:rPr>
+              <w:t>:</w:t>
+            </w:r>
+          </w:p>
+        </w:tc>
+        <w:tc>
+          <w:tcPr>
+            <w:tcW w:w="0" w:type="auto"/>
+            <w:tcBorders>
+              <w:top w:val="single" w:sz="6" w:space="0" w:color="CCCCCC"/>
+              <w:left w:val="single" w:sz="6" w:space="0" w:color="CCCCCC"/>
+              <w:bottom w:val="single" w:sz="6" w:space="0" w:color="CCCCCC"/>
+              <w:right w:val="single" w:sz="6" w:space="0" w:color="CCCCCC"/>
+            </w:tcBorders>
+            <w:shd w:val="clear" w:color="auto" w:fill="FFFFFF"/>
+            <w:tcMar>
+              <w:top w:w="50" w:type="dxa"/>
+              <w:left w:w="50" w:type="dxa"/>
+              <w:bottom w:w="50" w:type="dxa"/>
+              <w:right w:w="50" w:type="dxa"/>
+            </w:tcMar>
+            <w:vAlign w:val="center"/>
+            <w:hideMark/>
+          </w:tcPr>
+          <w:p>
+            <w:pPr>
+              <w:spacing w:after="0" w:line="240" w:lineRule="auto"/>
+              <w:jc w:val="both"/>
+              <w:rPr>
+                <w:rFonts w:eastAsia="Times New Roman" w:cstheme="minorHAnsi"/>
+                <w:color w:val="333333"/>
+                <w:lang w:eastAsia="pl-PL"/>
+              </w:rPr>
+            </w:pPr>
+            <w:r>
+              <w:rPr>
+                <w:rFonts w:eastAsia="Times New Roman" w:cstheme="minorHAnsi"/>
+                <w:color w:val="333333"/>
+                <w:lang w:eastAsia="pl-PL"/>
+              </w:rPr>
+              <w:t>Użytkownik</w:t>
+            </w:r>
+            <w:r>
+              <w:rPr>
+                <w:rFonts w:eastAsia="Times New Roman" w:cstheme="minorHAnsi"/>
+                <w:color w:val="333333"/>
+                <w:lang w:eastAsia="pl-PL"/>
+              </w:rPr>
+              <w:t xml:space="preserve"> przechodz</w:t>
+            </w:r>
+            <w:r>
+              <w:rPr>
+                <w:rFonts w:eastAsia="Times New Roman" w:cstheme="minorHAnsi"/>
+                <w:color w:val="333333"/>
+                <w:lang w:eastAsia="pl-PL"/>
+              </w:rPr>
+              <w:t>i na podstronę ‘My account</w:t>
+            </w:r>
+            <w:r>
+              <w:rPr>
+                <w:rFonts w:eastAsia="Times New Roman" w:cstheme="minorHAnsi"/>
+                <w:color w:val="333333"/>
+                <w:lang w:eastAsia="pl-PL"/>
+              </w:rPr>
+              <w:t>’</w:t>
+            </w:r>
+          </w:p>
+        </w:tc>
+      </w:tr>
+      <w:tr>
+        <w:tc>
+          <w:tcPr>
+            <w:tcW w:w="0" w:type="auto"/>
+            <w:tcBorders>
+              <w:top w:val="single" w:sz="6" w:space="0" w:color="CCCCCC"/>
+              <w:left w:val="single" w:sz="6" w:space="0" w:color="CCCCCC"/>
+              <w:bottom w:val="single" w:sz="6" w:space="0" w:color="CCCCCC"/>
+              <w:right w:val="single" w:sz="6" w:space="0" w:color="CCCCCC"/>
+            </w:tcBorders>
+            <w:shd w:val="clear" w:color="auto" w:fill="DEE7EC"/>
+            <w:tcMar>
+              <w:top w:w="50" w:type="dxa"/>
+              <w:left w:w="50" w:type="dxa"/>
+              <w:bottom w:w="50" w:type="dxa"/>
+              <w:right w:w="50" w:type="dxa"/>
+            </w:tcMar>
+            <w:vAlign w:val="center"/>
+            <w:hideMark/>
+          </w:tcPr>
+          <w:p>
+            <w:pPr>
+              <w:spacing w:after="0" w:line="240" w:lineRule="auto"/>
+              <w:jc w:val="center"/>
+              <w:rPr>
+                <w:rFonts w:eastAsia="Times New Roman" w:cstheme="minorHAnsi"/>
+                <w:b/>
+                <w:bCs/>
+                <w:color w:val="333333"/>
+                <w:lang w:eastAsia="pl-PL"/>
+              </w:rPr>
+            </w:pPr>
+            <w:r>
+              <w:rPr>
+                <w:rFonts w:eastAsia="Times New Roman" w:cstheme="minorHAnsi"/>
+                <w:b/>
+                <w:bCs/>
+                <w:color w:val="333333"/>
+                <w:lang w:eastAsia="pl-PL"/>
+              </w:rPr>
+              <w:t>Warunki wstępne:</w:t>
+            </w:r>
+          </w:p>
+        </w:tc>
+        <w:tc>
+          <w:tcPr>
+            <w:tcW w:w="0" w:type="auto"/>
+            <w:tcBorders>
+              <w:top w:val="single" w:sz="6" w:space="0" w:color="CCCCCC"/>
+              <w:left w:val="single" w:sz="6" w:space="0" w:color="CCCCCC"/>
+              <w:bottom w:val="single" w:sz="6" w:space="0" w:color="CCCCCC"/>
+              <w:right w:val="single" w:sz="6" w:space="0" w:color="CCCCCC"/>
+            </w:tcBorders>
+            <w:shd w:val="clear" w:color="auto" w:fill="FFFFFF"/>
+            <w:tcMar>
+              <w:top w:w="50" w:type="dxa"/>
+              <w:left w:w="50" w:type="dxa"/>
+              <w:bottom w:w="50" w:type="dxa"/>
+              <w:right w:w="50" w:type="dxa"/>
+            </w:tcMar>
+            <w:vAlign w:val="center"/>
+            <w:hideMark/>
+          </w:tcPr>
+          <w:p>
+            <w:pPr>
+              <w:spacing w:after="0" w:line="240" w:lineRule="auto"/>
+              <w:jc w:val="both"/>
+              <w:rPr>
+                <w:rFonts w:eastAsia="Times New Roman" w:cstheme="minorHAnsi"/>
+                <w:color w:val="333333"/>
+                <w:lang w:eastAsia="pl-PL"/>
+              </w:rPr>
+            </w:pPr>
+            <w:r>
+              <w:rPr>
+                <w:rFonts w:eastAsia="Times New Roman" w:cstheme="minorHAnsi"/>
+                <w:color w:val="333333"/>
+                <w:lang w:eastAsia="pl-PL"/>
+              </w:rPr>
+              <w:t>Użytkownik jest zalogowany</w:t>
+            </w:r>
+          </w:p>
+        </w:tc>
+      </w:tr>
+      <w:tr>
+        <w:tc>
+          <w:tcPr>
+            <w:tcW w:w="0" w:type="auto"/>
+            <w:tcBorders>
+              <w:top w:val="single" w:sz="6" w:space="0" w:color="CCCCCC"/>
+              <w:left w:val="single" w:sz="6" w:space="0" w:color="CCCCCC"/>
+              <w:bottom w:val="single" w:sz="6" w:space="0" w:color="CCCCCC"/>
+              <w:right w:val="single" w:sz="6" w:space="0" w:color="CCCCCC"/>
+            </w:tcBorders>
+            <w:shd w:val="clear" w:color="auto" w:fill="DEE7EC"/>
+            <w:tcMar>
+              <w:top w:w="50" w:type="dxa"/>
+              <w:left w:w="50" w:type="dxa"/>
+              <w:bottom w:w="50" w:type="dxa"/>
+              <w:right w:w="50" w:type="dxa"/>
+            </w:tcMar>
+            <w:vAlign w:val="center"/>
+            <w:hideMark/>
+          </w:tcPr>
+          <w:p>
+            <w:pPr>
+              <w:spacing w:after="0" w:line="240" w:lineRule="auto"/>
+              <w:jc w:val="center"/>
+              <w:rPr>
+                <w:rFonts w:eastAsia="Times New Roman" w:cstheme="minorHAnsi"/>
+                <w:b/>
+                <w:bCs/>
+                <w:color w:val="333333"/>
+                <w:lang w:eastAsia="pl-PL"/>
+              </w:rPr>
+            </w:pPr>
+            <w:r>
+              <w:rPr>
+                <w:rFonts w:eastAsia="Times New Roman" w:cstheme="minorHAnsi"/>
+                <w:b/>
+                <w:bCs/>
+                <w:color w:val="333333"/>
+                <w:lang w:eastAsia="pl-PL"/>
+              </w:rPr>
+              <w:t>Warunki końcowe dla sukcesu:</w:t>
+            </w:r>
+          </w:p>
+        </w:tc>
+        <w:tc>
+          <w:tcPr>
+            <w:tcW w:w="0" w:type="auto"/>
+            <w:tcBorders>
+              <w:top w:val="single" w:sz="6" w:space="0" w:color="CCCCCC"/>
+              <w:left w:val="single" w:sz="6" w:space="0" w:color="CCCCCC"/>
+              <w:bottom w:val="single" w:sz="6" w:space="0" w:color="CCCCCC"/>
+              <w:right w:val="single" w:sz="6" w:space="0" w:color="CCCCCC"/>
+            </w:tcBorders>
+            <w:shd w:val="clear" w:color="auto" w:fill="FFFFFF"/>
+            <w:tcMar>
+              <w:top w:w="50" w:type="dxa"/>
+              <w:left w:w="50" w:type="dxa"/>
+              <w:bottom w:w="50" w:type="dxa"/>
+              <w:right w:w="50" w:type="dxa"/>
+            </w:tcMar>
+            <w:vAlign w:val="center"/>
+            <w:hideMark/>
+          </w:tcPr>
+          <w:p>
+            <w:pPr>
+              <w:spacing w:after="0" w:line="240" w:lineRule="auto"/>
+              <w:jc w:val="both"/>
+              <w:rPr>
+                <w:rFonts w:eastAsia="Times New Roman" w:cstheme="minorHAnsi"/>
+                <w:color w:val="333333"/>
+                <w:lang w:eastAsia="pl-PL"/>
+              </w:rPr>
+            </w:pPr>
+            <w:r>
+              <w:rPr>
+                <w:rFonts w:eastAsia="Times New Roman" w:cstheme="minorHAnsi"/>
+                <w:color w:val="333333"/>
+                <w:lang w:eastAsia="pl-PL"/>
+              </w:rPr>
+              <w:t>Deklaracja dotycząc</w:t>
+            </w:r>
+            <w:r>
+              <w:rPr>
+                <w:rFonts w:eastAsia="Times New Roman" w:cstheme="minorHAnsi"/>
+                <w:color w:val="333333"/>
+                <w:lang w:eastAsia="pl-PL"/>
+              </w:rPr>
+              <w:t>a</w:t>
+            </w:r>
+            <w:r>
+              <w:rPr>
+                <w:rFonts w:eastAsia="Times New Roman" w:cstheme="minorHAnsi"/>
+                <w:color w:val="333333"/>
+                <w:lang w:eastAsia="pl-PL"/>
+              </w:rPr>
+              <w:t xml:space="preserve"> newsletter’ zostaje zapisana w bazie danych</w:t>
+            </w:r>
+          </w:p>
+        </w:tc>
+      </w:tr>
+    </w:tbl>
+    <w:p>
+      <w:pPr>
+        <w:rPr>
+          <w:rFonts w:cstheme="minorHAnsi"/>
+        </w:rPr>
+      </w:pPr>
+    </w:p>
+    <w:tbl>
+      <w:tblPr>
+        <w:tblW w:w="0" w:type="auto"/>
+        <w:shd w:val="clear" w:color="auto" w:fill="FFFFFF"/>
+        <w:tblCellMar>
+          <w:left w:w="0" w:type="dxa"/>
+          <w:right w:w="0" w:type="dxa"/>
+        </w:tblCellMar>
+        <w:tblLook w:val="04A0"/>
+      </w:tblPr>
+      <w:tblGrid>
+        <w:gridCol w:w="1837"/>
+      </w:tblGrid>
+      <w:tr>
+        <w:tc>
+          <w:tcPr>
+            <w:tcW w:w="0" w:type="auto"/>
+            <w:tcBorders>
+              <w:top w:val="single" w:sz="6" w:space="0" w:color="CCCCCC"/>
+              <w:left w:val="single" w:sz="6" w:space="0" w:color="CCCCCC"/>
+              <w:bottom w:val="single" w:sz="6" w:space="0" w:color="CCCCCC"/>
+              <w:right w:val="single" w:sz="6" w:space="0" w:color="CCCCCC"/>
+            </w:tcBorders>
+            <w:shd w:val="clear" w:color="auto" w:fill="DEE7EC"/>
+            <w:tcMar>
+              <w:top w:w="50" w:type="dxa"/>
+              <w:left w:w="50" w:type="dxa"/>
+              <w:bottom w:w="50" w:type="dxa"/>
+              <w:right w:w="50" w:type="dxa"/>
+            </w:tcMar>
+            <w:vAlign w:val="center"/>
+            <w:hideMark/>
+          </w:tcPr>
+          <w:p>
+            <w:pPr>
+              <w:spacing w:after="0" w:line="240" w:lineRule="auto"/>
+              <w:jc w:val="center"/>
+              <w:rPr>
+                <w:rFonts w:eastAsia="Times New Roman" w:cstheme="minorHAnsi"/>
+                <w:b/>
+                <w:bCs/>
+                <w:lang w:eastAsia="pl-PL"/>
+              </w:rPr>
+            </w:pPr>
+            <w:r>
+              <w:rPr>
+                <w:rFonts w:eastAsia="Times New Roman" w:cstheme="minorHAnsi"/>
+                <w:b/>
+                <w:bCs/>
+                <w:lang w:eastAsia="pl-PL"/>
+              </w:rPr>
+              <w:t>Scenariusz główny:</w:t>
+            </w:r>
+          </w:p>
+        </w:tc>
+      </w:tr>
+    </w:tbl>
+    <w:p>
+      <w:pPr>
+        <w:pStyle w:val="Akapitzlist"/>
+        <w:numPr>
+          <w:ilvl w:val="0"/>
+          <w:numId w:val="8"/>
+        </w:numPr>
+        <w:shd w:val="clear" w:color="auto" w:fill="FFFFFF"/>
+        <w:spacing w:after="240" w:line="240" w:lineRule="auto"/>
+        <w:jc w:val="both"/>
+        <w:rPr>
+          <w:rFonts w:eastAsia="Times New Roman" w:cstheme="minorHAnsi"/>
+          <w:color w:val="333333"/>
+          <w:lang w:eastAsia="pl-PL"/>
+        </w:rPr>
+      </w:pPr>
+      <w:r>
+        <w:rPr>
+          <w:rFonts w:eastAsia="Times New Roman" w:cstheme="minorHAnsi"/>
+          <w:color w:val="333333"/>
+          <w:lang w:eastAsia="pl-PL"/>
+        </w:rPr>
+        <w:t>Uży</w:t>
+      </w:r>
+      <w:r>
+        <w:rPr>
+          <w:rFonts w:eastAsia="Times New Roman" w:cstheme="minorHAnsi"/>
+          <w:color w:val="333333"/>
+          <w:lang w:eastAsia="pl-PL"/>
+        </w:rPr>
+        <w:t>tkownik przechodzi na zakładkę ‘Newsletter’</w:t>
+      </w:r>
+    </w:p>
+    <w:p>
+      <w:pPr>
+        <w:pStyle w:val="Akapitzlist"/>
+        <w:numPr>
+          <w:ilvl w:val="0"/>
+          <w:numId w:val="8"/>
+        </w:numPr>
+        <w:shd w:val="clear" w:color="auto" w:fill="FFFFFF"/>
+        <w:spacing w:after="240" w:line="240" w:lineRule="auto"/>
+        <w:jc w:val="both"/>
+        <w:rPr>
+          <w:rFonts w:eastAsia="Times New Roman" w:cstheme="minorHAnsi"/>
+          <w:color w:val="333333"/>
+          <w:lang w:eastAsia="pl-PL"/>
+        </w:rPr>
+      </w:pPr>
+      <w:r>
+        <w:rPr>
+          <w:rFonts w:eastAsia="Times New Roman" w:cstheme="minorHAnsi"/>
+          <w:color w:val="333333"/>
+          <w:lang w:eastAsia="pl-PL"/>
+        </w:rPr>
+        <w:t>Użytkownik wybiera opcję zapisu do newsletter’a / rezygnacji z newsletter’a</w:t>
+      </w:r>
+    </w:p>
+    <w:p>
+      <w:pPr>
+        <w:pStyle w:val="Akapitzlist"/>
+        <w:numPr>
+          <w:ilvl w:val="0"/>
+          <w:numId w:val="8"/>
+        </w:numPr>
+        <w:shd w:val="clear" w:color="auto" w:fill="FFFFFF"/>
+        <w:spacing w:after="240" w:line="240" w:lineRule="auto"/>
+        <w:jc w:val="both"/>
+        <w:rPr>
+          <w:rFonts w:eastAsia="Times New Roman" w:cstheme="minorHAnsi"/>
+          <w:color w:val="333333"/>
+          <w:lang w:eastAsia="pl-PL"/>
+        </w:rPr>
+      </w:pPr>
+      <w:r>
+        <w:rPr>
+          <w:rFonts w:eastAsia="Times New Roman" w:cstheme="minorHAnsi"/>
+          <w:color w:val="333333"/>
+          <w:lang w:eastAsia="pl-PL"/>
+        </w:rPr>
+        <w:t>System aktualizuje informacje na stronie i w bazie danych</w:t>
+      </w:r>
+    </w:p>
     <w:sectPr>
       <w:pgSz w:w="11906" w:h="16838"/>
       <w:pgMar w:top="1417" w:right="1417" w:bottom="1417" w:left="1417" w:header="708" w:footer="708" w:gutter="0"/>
@@ -9583,6 +11858,95 @@
     </w:lvl>
   </w:abstractNum>
   <w:abstractNum w:abstractNumId="3">
+    <w:nsid w:val="30E1589D"/>
+    <w:multiLevelType w:val="hybridMultilevel"/>
+    <w:tmpl w:val="9A1EEFC6"/>
+    <w:lvl w:ilvl="0" w:tplc="0415000F">
+      <w:start w:val="1"/>
+      <w:numFmt w:val="decimal"/>
+      <w:lvlText w:val="%1."/>
+      <w:lvlJc w:val="left"/>
+      <w:pPr>
+        <w:ind w:left="720" w:hanging="360"/>
+      </w:pPr>
+      <w:rPr>
+        <w:rFonts w:hint="default"/>
+      </w:rPr>
+    </w:lvl>
+    <w:lvl w:ilvl="1" w:tplc="04150019" w:tentative="1">
+      <w:start w:val="1"/>
+      <w:numFmt w:val="lowerLetter"/>
+      <w:lvlText w:val="%2."/>
+      <w:lvlJc w:val="left"/>
+      <w:pPr>
+        <w:ind w:left="1440" w:hanging="360"/>
+      </w:pPr>
+    </w:lvl>
+    <w:lvl w:ilvl="2" w:tplc="0415001B" w:tentative="1">
+      <w:start w:val="1"/>
+      <w:numFmt w:val="lowerRoman"/>
+      <w:lvlText w:val="%3."/>
+      <w:lvlJc w:val="right"/>
+      <w:pPr>
+        <w:ind w:left="2160" w:hanging="180"/>
+      </w:pPr>
+    </w:lvl>
+    <w:lvl w:ilvl="3" w:tplc="0415000F" w:tentative="1">
+      <w:start w:val="1"/>
+      <w:numFmt w:val="decimal"/>
+      <w:lvlText w:val="%4."/>
+      <w:lvlJc w:val="left"/>
+      <w:pPr>
+        <w:ind w:left="2880" w:hanging="360"/>
+      </w:pPr>
+    </w:lvl>
+    <w:lvl w:ilvl="4" w:tplc="04150019" w:tentative="1">
+      <w:start w:val="1"/>
+      <w:numFmt w:val="lowerLetter"/>
+      <w:lvlText w:val="%5."/>
+      <w:lvlJc w:val="left"/>
+      <w:pPr>
+        <w:ind w:left="3600" w:hanging="360"/>
+      </w:pPr>
+    </w:lvl>
+    <w:lvl w:ilvl="5" w:tplc="0415001B" w:tentative="1">
+      <w:start w:val="1"/>
+      <w:numFmt w:val="lowerRoman"/>
+      <w:lvlText w:val="%6."/>
+      <w:lvlJc w:val="right"/>
+      <w:pPr>
+        <w:ind w:left="4320" w:hanging="180"/>
+      </w:pPr>
+    </w:lvl>
+    <w:lvl w:ilvl="6" w:tplc="0415000F" w:tentative="1">
+      <w:start w:val="1"/>
+      <w:numFmt w:val="decimal"/>
+      <w:lvlText w:val="%7."/>
+      <w:lvlJc w:val="left"/>
+      <w:pPr>
+        <w:ind w:left="5040" w:hanging="360"/>
+      </w:pPr>
+    </w:lvl>
+    <w:lvl w:ilvl="7" w:tplc="04150019" w:tentative="1">
+      <w:start w:val="1"/>
+      <w:numFmt w:val="lowerLetter"/>
+      <w:lvlText w:val="%8."/>
+      <w:lvlJc w:val="left"/>
+      <w:pPr>
+        <w:ind w:left="5760" w:hanging="360"/>
+      </w:pPr>
+    </w:lvl>
+    <w:lvl w:ilvl="8" w:tplc="0415001B" w:tentative="1">
+      <w:start w:val="1"/>
+      <w:numFmt w:val="lowerRoman"/>
+      <w:lvlText w:val="%9."/>
+      <w:lvlJc w:val="right"/>
+      <w:pPr>
+        <w:ind w:left="6480" w:hanging="180"/>
+      </w:pPr>
+    </w:lvl>
+  </w:abstractNum>
+  <w:abstractNum w:abstractNumId="4">
     <w:nsid w:val="3A3253CB"/>
     <w:multiLevelType w:val="hybridMultilevel"/>
     <w:tmpl w:val="74020E94"/>
@@ -9668,7 +12032,7 @@
       </w:pPr>
     </w:lvl>
   </w:abstractNum>
-  <w:abstractNum w:abstractNumId="4">
+  <w:abstractNum w:abstractNumId="5">
     <w:nsid w:val="40B92DFB"/>
     <w:multiLevelType w:val="hybridMultilevel"/>
     <w:tmpl w:val="80522BCE"/>
@@ -9754,7 +12118,96 @@
       </w:pPr>
     </w:lvl>
   </w:abstractNum>
-  <w:abstractNum w:abstractNumId="5">
+  <w:abstractNum w:abstractNumId="6">
+    <w:nsid w:val="53EF4E03"/>
+    <w:multiLevelType w:val="hybridMultilevel"/>
+    <w:tmpl w:val="9A1EEFC6"/>
+    <w:lvl w:ilvl="0" w:tplc="0415000F">
+      <w:start w:val="1"/>
+      <w:numFmt w:val="decimal"/>
+      <w:lvlText w:val="%1."/>
+      <w:lvlJc w:val="left"/>
+      <w:pPr>
+        <w:ind w:left="720" w:hanging="360"/>
+      </w:pPr>
+      <w:rPr>
+        <w:rFonts w:hint="default"/>
+      </w:rPr>
+    </w:lvl>
+    <w:lvl w:ilvl="1" w:tplc="04150019" w:tentative="1">
+      <w:start w:val="1"/>
+      <w:numFmt w:val="lowerLetter"/>
+      <w:lvlText w:val="%2."/>
+      <w:lvlJc w:val="left"/>
+      <w:pPr>
+        <w:ind w:left="1440" w:hanging="360"/>
+      </w:pPr>
+    </w:lvl>
+    <w:lvl w:ilvl="2" w:tplc="0415001B" w:tentative="1">
+      <w:start w:val="1"/>
+      <w:numFmt w:val="lowerRoman"/>
+      <w:lvlText w:val="%3."/>
+      <w:lvlJc w:val="right"/>
+      <w:pPr>
+        <w:ind w:left="2160" w:hanging="180"/>
+      </w:pPr>
+    </w:lvl>
+    <w:lvl w:ilvl="3" w:tplc="0415000F" w:tentative="1">
+      <w:start w:val="1"/>
+      <w:numFmt w:val="decimal"/>
+      <w:lvlText w:val="%4."/>
+      <w:lvlJc w:val="left"/>
+      <w:pPr>
+        <w:ind w:left="2880" w:hanging="360"/>
+      </w:pPr>
+    </w:lvl>
+    <w:lvl w:ilvl="4" w:tplc="04150019" w:tentative="1">
+      <w:start w:val="1"/>
+      <w:numFmt w:val="lowerLetter"/>
+      <w:lvlText w:val="%5."/>
+      <w:lvlJc w:val="left"/>
+      <w:pPr>
+        <w:ind w:left="3600" w:hanging="360"/>
+      </w:pPr>
+    </w:lvl>
+    <w:lvl w:ilvl="5" w:tplc="0415001B" w:tentative="1">
+      <w:start w:val="1"/>
+      <w:numFmt w:val="lowerRoman"/>
+      <w:lvlText w:val="%6."/>
+      <w:lvlJc w:val="right"/>
+      <w:pPr>
+        <w:ind w:left="4320" w:hanging="180"/>
+      </w:pPr>
+    </w:lvl>
+    <w:lvl w:ilvl="6" w:tplc="0415000F" w:tentative="1">
+      <w:start w:val="1"/>
+      <w:numFmt w:val="decimal"/>
+      <w:lvlText w:val="%7."/>
+      <w:lvlJc w:val="left"/>
+      <w:pPr>
+        <w:ind w:left="5040" w:hanging="360"/>
+      </w:pPr>
+    </w:lvl>
+    <w:lvl w:ilvl="7" w:tplc="04150019" w:tentative="1">
+      <w:start w:val="1"/>
+      <w:numFmt w:val="lowerLetter"/>
+      <w:lvlText w:val="%8."/>
+      <w:lvlJc w:val="left"/>
+      <w:pPr>
+        <w:ind w:left="5760" w:hanging="360"/>
+      </w:pPr>
+    </w:lvl>
+    <w:lvl w:ilvl="8" w:tplc="0415001B" w:tentative="1">
+      <w:start w:val="1"/>
+      <w:numFmt w:val="lowerRoman"/>
+      <w:lvlText w:val="%9."/>
+      <w:lvlJc w:val="right"/>
+      <w:pPr>
+        <w:ind w:left="6480" w:hanging="180"/>
+      </w:pPr>
+    </w:lvl>
+  </w:abstractNum>
+  <w:abstractNum w:abstractNumId="7">
     <w:nsid w:val="7AA27CCC"/>
     <w:multiLevelType w:val="hybridMultilevel"/>
     <w:tmpl w:val="FC6ECAAC"/>
@@ -9841,7 +12294,7 @@
     </w:lvl>
   </w:abstractNum>
   <w:num w:numId="1">
-    <w:abstractNumId w:val="4"/>
+    <w:abstractNumId w:val="5"/>
   </w:num>
   <w:num w:numId="2">
     <w:abstractNumId w:val="2"/>
@@ -9850,13 +12303,19 @@
     <w:abstractNumId w:val="0"/>
   </w:num>
   <w:num w:numId="4">
-    <w:abstractNumId w:val="3"/>
+    <w:abstractNumId w:val="4"/>
   </w:num>
   <w:num w:numId="5">
-    <w:abstractNumId w:val="5"/>
+    <w:abstractNumId w:val="7"/>
   </w:num>
   <w:num w:numId="6">
     <w:abstractNumId w:val="1"/>
+  </w:num>
+  <w:num w:numId="7">
+    <w:abstractNumId w:val="6"/>
+  </w:num>
+  <w:num w:numId="8">
+    <w:abstractNumId w:val="3"/>
   </w:num>
 </w:numbering>
 </file>

</xml_diff>